<commit_message>
Modified database structure and adjusted generator
</commit_message>
<xml_diff>
--- a/01 - baza/Schemat/Dokumentacja.docx
+++ b/01 - baza/Schemat/Dokumentacja.docx
@@ -2,7 +2,7 @@
 <file path=word/document.xml><?xml version="1.0" encoding="utf-8"?>
 <w:document xmlns:w="http://schemas.openxmlformats.org/wordprocessingml/2006/main" xmlns:m="http://schemas.openxmlformats.org/officeDocument/2006/math" xmlns:r="http://schemas.openxmlformats.org/officeDocument/2006/relationships" xmlns:o="urn:schemas-microsoft-com:office:office" xmlns:v="urn:schemas-microsoft-com:vml" xmlns:w10="urn:schemas-microsoft-com:office:word" xmlns:a="http://schemas.openxmlformats.org/drawingml/2006/main" xmlns:pic="http://schemas.openxmlformats.org/drawingml/2006/picture" xmlns:wp="http://schemas.openxmlformats.org/drawingml/2006/wordprocessingDrawing">
   <w:body>
-    <w:bookmarkStart w:id="62" w:name="sieć-kwiaciarni"/>
+    <w:bookmarkStart w:id="66" w:name="sieć-kwiaciarni"/>
     <w:p>
       <w:pPr>
         <w:pStyle w:val="Heading1"/>
@@ -27,10 +27,10 @@
         <w:tblLook w:firstRow="1" w:lastRow="0" w:firstColumn="0" w:lastColumn="0" w:noHBand="0" w:noVBand="0" w:val="0020"/>
       </w:tblPr>
       <w:tblGrid>
-        <w:gridCol w:w="1043"/>
-        <w:gridCol w:w="1105"/>
-        <w:gridCol w:w="920"/>
-        <w:gridCol w:w="4850"/>
+        <w:gridCol w:w="981"/>
+        <w:gridCol w:w="1570"/>
+        <w:gridCol w:w="981"/>
+        <w:gridCol w:w="4385"/>
       </w:tblGrid>
       <w:tr>
         <w:trPr>
@@ -110,19 +110,19 @@
               <w:jc w:val="left"/>
             </w:pPr>
             <w:r>
-              <w:t xml:space="preserve">Adresy</w:t>
-            </w:r>
-          </w:p>
-        </w:tc>
-        <w:tc>
-          <w:tcPr/>
-          <w:p>
-            <w:pPr>
-              <w:pStyle w:val="Compact"/>
-              <w:jc w:val="left"/>
-            </w:pPr>
-            <w:r>
-              <w:t xml:space="preserve">Kwiaciarnie</w:t>
+              <w:t xml:space="preserve">adresy</w:t>
+            </w:r>
+          </w:p>
+        </w:tc>
+        <w:tc>
+          <w:tcPr/>
+          <w:p>
+            <w:pPr>
+              <w:pStyle w:val="Compact"/>
+              <w:jc w:val="left"/>
+            </w:pPr>
+            <w:r>
+              <w:t xml:space="preserve">kwiaciarnie</w:t>
             </w:r>
           </w:p>
         </w:tc>
@@ -160,19 +160,19 @@
               <w:jc w:val="left"/>
             </w:pPr>
             <w:r>
-              <w:t xml:space="preserve">Adresy</w:t>
-            </w:r>
-          </w:p>
-        </w:tc>
-        <w:tc>
-          <w:tcPr/>
-          <w:p>
-            <w:pPr>
-              <w:pStyle w:val="Compact"/>
-              <w:jc w:val="left"/>
-            </w:pPr>
-            <w:r>
-              <w:t xml:space="preserve">DanePersonalne</w:t>
+              <w:t xml:space="preserve">adresy</w:t>
+            </w:r>
+          </w:p>
+        </w:tc>
+        <w:tc>
+          <w:tcPr/>
+          <w:p>
+            <w:pPr>
+              <w:pStyle w:val="Compact"/>
+              <w:jc w:val="left"/>
+            </w:pPr>
+            <w:r>
+              <w:t xml:space="preserve">dostawcy</w:t>
             </w:r>
           </w:p>
         </w:tc>
@@ -196,33 +196,83 @@
               <w:jc w:val="left"/>
             </w:pPr>
             <w:r>
-              <w:t xml:space="preserve">Każde dane personalne mają jeden adres.</w:t>
-            </w:r>
-          </w:p>
-        </w:tc>
-      </w:tr>
-      <w:tr>
-        <w:tc>
-          <w:tcPr/>
-          <w:p>
-            <w:pPr>
-              <w:pStyle w:val="Compact"/>
-              <w:jc w:val="left"/>
-            </w:pPr>
-            <w:r>
-              <w:t xml:space="preserve">Adresy</w:t>
-            </w:r>
-          </w:p>
-        </w:tc>
-        <w:tc>
-          <w:tcPr/>
-          <w:p>
-            <w:pPr>
-              <w:pStyle w:val="Compact"/>
-              <w:jc w:val="left"/>
-            </w:pPr>
-            <w:r>
-              <w:t xml:space="preserve">Dostawcy</w:t>
+              <w:t xml:space="preserve">Każdy dostawca ma jeden adres.</w:t>
+            </w:r>
+          </w:p>
+        </w:tc>
+      </w:tr>
+      <w:tr>
+        <w:tc>
+          <w:tcPr/>
+          <w:p>
+            <w:pPr>
+              <w:pStyle w:val="Compact"/>
+              <w:jc w:val="left"/>
+            </w:pPr>
+            <w:r>
+              <w:t xml:space="preserve">adresy</w:t>
+            </w:r>
+          </w:p>
+        </w:tc>
+        <w:tc>
+          <w:tcPr/>
+          <w:p>
+            <w:pPr>
+              <w:pStyle w:val="Compact"/>
+              <w:jc w:val="left"/>
+            </w:pPr>
+            <w:r>
+              <w:t xml:space="preserve">dane_personalne_adresy</w:t>
+            </w:r>
+          </w:p>
+        </w:tc>
+        <w:tc>
+          <w:tcPr/>
+          <w:p>
+            <w:pPr>
+              <w:pStyle w:val="Compact"/>
+              <w:jc w:val="left"/>
+            </w:pPr>
+            <w:r>
+              <w:t xml:space="preserve">jeden do wielu</w:t>
+            </w:r>
+          </w:p>
+        </w:tc>
+        <w:tc>
+          <w:tcPr/>
+          <w:p>
+            <w:pPr>
+              <w:pStyle w:val="Compact"/>
+              <w:jc w:val="left"/>
+            </w:pPr>
+            <w:r>
+              <w:t xml:space="preserve">Jednym adresem może być powiązanych wiele danych personalnych.</w:t>
+            </w:r>
+          </w:p>
+        </w:tc>
+      </w:tr>
+      <w:tr>
+        <w:tc>
+          <w:tcPr/>
+          <w:p>
+            <w:pPr>
+              <w:pStyle w:val="Compact"/>
+              <w:jc w:val="left"/>
+            </w:pPr>
+            <w:r>
+              <w:t xml:space="preserve">kwiaciarnie</w:t>
+            </w:r>
+          </w:p>
+        </w:tc>
+        <w:tc>
+          <w:tcPr/>
+          <w:p>
+            <w:pPr>
+              <w:pStyle w:val="Compact"/>
+              <w:jc w:val="left"/>
+            </w:pPr>
+            <w:r>
+              <w:t xml:space="preserve">magazyny</w:t>
             </w:r>
           </w:p>
         </w:tc>
@@ -246,33 +296,833 @@
               <w:jc w:val="left"/>
             </w:pPr>
             <w:r>
-              <w:t xml:space="preserve">Każdy dostawca ma jeden adres.</w:t>
-            </w:r>
-          </w:p>
-        </w:tc>
-      </w:tr>
-      <w:tr>
-        <w:tc>
-          <w:tcPr/>
-          <w:p>
-            <w:pPr>
-              <w:pStyle w:val="Compact"/>
-              <w:jc w:val="left"/>
-            </w:pPr>
-            <w:r>
-              <w:t xml:space="preserve">Adresy</w:t>
-            </w:r>
-          </w:p>
-        </w:tc>
-        <w:tc>
-          <w:tcPr/>
-          <w:p>
-            <w:pPr>
-              <w:pStyle w:val="Compact"/>
-              <w:jc w:val="left"/>
-            </w:pPr>
-            <w:r>
-              <w:t xml:space="preserve">DostawyKlientow</w:t>
+              <w:t xml:space="preserve">Każda kwiaciarnia ma jeden magazyn.</w:t>
+            </w:r>
+          </w:p>
+        </w:tc>
+      </w:tr>
+      <w:tr>
+        <w:tc>
+          <w:tcPr/>
+          <w:p>
+            <w:pPr>
+              <w:pStyle w:val="Compact"/>
+              <w:jc w:val="left"/>
+            </w:pPr>
+            <w:r>
+              <w:t xml:space="preserve">kwiaciarnie</w:t>
+            </w:r>
+          </w:p>
+        </w:tc>
+        <w:tc>
+          <w:tcPr/>
+          <w:p>
+            <w:pPr>
+              <w:pStyle w:val="Compact"/>
+              <w:jc w:val="left"/>
+            </w:pPr>
+            <w:r>
+              <w:t xml:space="preserve">kwiaciarnieuslugi</w:t>
+            </w:r>
+          </w:p>
+        </w:tc>
+        <w:tc>
+          <w:tcPr/>
+          <w:p>
+            <w:pPr>
+              <w:pStyle w:val="Compact"/>
+              <w:jc w:val="left"/>
+            </w:pPr>
+            <w:r>
+              <w:t xml:space="preserve">jeden do wielu</w:t>
+            </w:r>
+          </w:p>
+        </w:tc>
+        <w:tc>
+          <w:tcPr/>
+          <w:p>
+            <w:pPr>
+              <w:pStyle w:val="Compact"/>
+              <w:jc w:val="left"/>
+            </w:pPr>
+            <w:r>
+              <w:t xml:space="preserve">Każda kwiaciarnia może oferować wiele usług.</w:t>
+            </w:r>
+          </w:p>
+        </w:tc>
+      </w:tr>
+      <w:tr>
+        <w:tc>
+          <w:tcPr/>
+          <w:p>
+            <w:pPr>
+              <w:pStyle w:val="Compact"/>
+              <w:jc w:val="left"/>
+            </w:pPr>
+            <w:r>
+              <w:t xml:space="preserve">kwiaciarnie</w:t>
+            </w:r>
+          </w:p>
+        </w:tc>
+        <w:tc>
+          <w:tcPr/>
+          <w:p>
+            <w:pPr>
+              <w:pStyle w:val="Compact"/>
+              <w:jc w:val="left"/>
+            </w:pPr>
+            <w:r>
+              <w:t xml:space="preserve">zatrudnienia</w:t>
+            </w:r>
+          </w:p>
+        </w:tc>
+        <w:tc>
+          <w:tcPr/>
+          <w:p>
+            <w:pPr>
+              <w:pStyle w:val="Compact"/>
+              <w:jc w:val="left"/>
+            </w:pPr>
+            <w:r>
+              <w:t xml:space="preserve">jeden do wielu</w:t>
+            </w:r>
+          </w:p>
+        </w:tc>
+        <w:tc>
+          <w:tcPr/>
+          <w:p>
+            <w:pPr>
+              <w:pStyle w:val="Compact"/>
+              <w:jc w:val="left"/>
+            </w:pPr>
+            <w:r>
+              <w:t xml:space="preserve">W jednej kwiaciarni może być zatrudnionych wielu pracowników.</w:t>
+            </w:r>
+          </w:p>
+        </w:tc>
+      </w:tr>
+      <w:tr>
+        <w:tc>
+          <w:tcPr/>
+          <w:p>
+            <w:pPr>
+              <w:pStyle w:val="Compact"/>
+              <w:jc w:val="left"/>
+            </w:pPr>
+            <w:r>
+              <w:t xml:space="preserve">kwiaciarnie</w:t>
+            </w:r>
+          </w:p>
+        </w:tc>
+        <w:tc>
+          <w:tcPr/>
+          <w:p>
+            <w:pPr>
+              <w:pStyle w:val="Compact"/>
+              <w:jc w:val="left"/>
+            </w:pPr>
+            <w:r>
+              <w:t xml:space="preserve">rachunki</w:t>
+            </w:r>
+          </w:p>
+        </w:tc>
+        <w:tc>
+          <w:tcPr/>
+          <w:p>
+            <w:pPr>
+              <w:pStyle w:val="Compact"/>
+              <w:jc w:val="left"/>
+            </w:pPr>
+            <w:r>
+              <w:t xml:space="preserve">jeden do wielu</w:t>
+            </w:r>
+          </w:p>
+        </w:tc>
+        <w:tc>
+          <w:tcPr/>
+          <w:p>
+            <w:pPr>
+              <w:pStyle w:val="Compact"/>
+              <w:jc w:val="left"/>
+            </w:pPr>
+            <w:r>
+              <w:t xml:space="preserve">Każda kwiaciarnia może wystawić wiele rachunków.</w:t>
+            </w:r>
+          </w:p>
+        </w:tc>
+      </w:tr>
+      <w:tr>
+        <w:tc>
+          <w:tcPr/>
+          <w:p>
+            <w:pPr>
+              <w:pStyle w:val="Compact"/>
+              <w:jc w:val="left"/>
+            </w:pPr>
+            <w:r>
+              <w:t xml:space="preserve">magazyny</w:t>
+            </w:r>
+          </w:p>
+        </w:tc>
+        <w:tc>
+          <w:tcPr/>
+          <w:p>
+            <w:pPr>
+              <w:pStyle w:val="Compact"/>
+              <w:jc w:val="left"/>
+            </w:pPr>
+            <w:r>
+              <w:t xml:space="preserve">magazynygatunki</w:t>
+            </w:r>
+          </w:p>
+        </w:tc>
+        <w:tc>
+          <w:tcPr/>
+          <w:p>
+            <w:pPr>
+              <w:pStyle w:val="Compact"/>
+              <w:jc w:val="left"/>
+            </w:pPr>
+            <w:r>
+              <w:t xml:space="preserve">jeden do wielu</w:t>
+            </w:r>
+          </w:p>
+        </w:tc>
+        <w:tc>
+          <w:tcPr/>
+          <w:p>
+            <w:pPr>
+              <w:pStyle w:val="Compact"/>
+              <w:jc w:val="left"/>
+            </w:pPr>
+            <w:r>
+              <w:t xml:space="preserve">W jednym magazynie może być przechowywanych wiele gatunków kwiatów.</w:t>
+            </w:r>
+          </w:p>
+        </w:tc>
+      </w:tr>
+      <w:tr>
+        <w:tc>
+          <w:tcPr/>
+          <w:p>
+            <w:pPr>
+              <w:pStyle w:val="Compact"/>
+              <w:jc w:val="left"/>
+            </w:pPr>
+            <w:r>
+              <w:t xml:space="preserve">magazyny</w:t>
+            </w:r>
+          </w:p>
+        </w:tc>
+        <w:tc>
+          <w:tcPr/>
+          <w:p>
+            <w:pPr>
+              <w:pStyle w:val="Compact"/>
+              <w:jc w:val="left"/>
+            </w:pPr>
+            <w:r>
+              <w:t xml:space="preserve">dostawy</w:t>
+            </w:r>
+          </w:p>
+        </w:tc>
+        <w:tc>
+          <w:tcPr/>
+          <w:p>
+            <w:pPr>
+              <w:pStyle w:val="Compact"/>
+              <w:jc w:val="left"/>
+            </w:pPr>
+            <w:r>
+              <w:t xml:space="preserve">jeden do wielu</w:t>
+            </w:r>
+          </w:p>
+        </w:tc>
+        <w:tc>
+          <w:tcPr/>
+          <w:p>
+            <w:pPr>
+              <w:pStyle w:val="Compact"/>
+              <w:jc w:val="left"/>
+            </w:pPr>
+            <w:r>
+              <w:t xml:space="preserve">Do jednego magazynu może być dostarczonych wiele dostaw.</w:t>
+            </w:r>
+          </w:p>
+        </w:tc>
+      </w:tr>
+      <w:tr>
+        <w:tc>
+          <w:tcPr/>
+          <w:p>
+            <w:pPr>
+              <w:pStyle w:val="Compact"/>
+              <w:jc w:val="left"/>
+            </w:pPr>
+            <w:r>
+              <w:t xml:space="preserve">gatunki</w:t>
+            </w:r>
+          </w:p>
+        </w:tc>
+        <w:tc>
+          <w:tcPr/>
+          <w:p>
+            <w:pPr>
+              <w:pStyle w:val="Compact"/>
+              <w:jc w:val="left"/>
+            </w:pPr>
+            <w:r>
+              <w:t xml:space="preserve">magazynygatunki</w:t>
+            </w:r>
+          </w:p>
+        </w:tc>
+        <w:tc>
+          <w:tcPr/>
+          <w:p>
+            <w:pPr>
+              <w:pStyle w:val="Compact"/>
+              <w:jc w:val="left"/>
+            </w:pPr>
+            <w:r>
+              <w:t xml:space="preserve">jeden do wielu</w:t>
+            </w:r>
+          </w:p>
+        </w:tc>
+        <w:tc>
+          <w:tcPr/>
+          <w:p>
+            <w:pPr>
+              <w:pStyle w:val="Compact"/>
+              <w:jc w:val="left"/>
+            </w:pPr>
+            <w:r>
+              <w:t xml:space="preserve">Jeden gatunek kwiatu może być przechowywany w wielu magazynach.</w:t>
+            </w:r>
+          </w:p>
+        </w:tc>
+      </w:tr>
+      <w:tr>
+        <w:tc>
+          <w:tcPr/>
+          <w:p>
+            <w:pPr>
+              <w:pStyle w:val="Compact"/>
+              <w:jc w:val="left"/>
+            </w:pPr>
+            <w:r>
+              <w:t xml:space="preserve">gatunki</w:t>
+            </w:r>
+          </w:p>
+        </w:tc>
+        <w:tc>
+          <w:tcPr/>
+          <w:p>
+            <w:pPr>
+              <w:pStyle w:val="Compact"/>
+              <w:jc w:val="left"/>
+            </w:pPr>
+            <w:r>
+              <w:t xml:space="preserve">pozycja_paragonu_gatunek</w:t>
+            </w:r>
+          </w:p>
+        </w:tc>
+        <w:tc>
+          <w:tcPr/>
+          <w:p>
+            <w:pPr>
+              <w:pStyle w:val="Compact"/>
+              <w:jc w:val="left"/>
+            </w:pPr>
+            <w:r>
+              <w:t xml:space="preserve">jeden do wielu</w:t>
+            </w:r>
+          </w:p>
+        </w:tc>
+        <w:tc>
+          <w:tcPr/>
+          <w:p>
+            <w:pPr>
+              <w:pStyle w:val="Compact"/>
+              <w:jc w:val="left"/>
+            </w:pPr>
+            <w:r>
+              <w:t xml:space="preserve">Jeden gatunek kwiatu może być na wielu pozycjach paragonu.</w:t>
+            </w:r>
+          </w:p>
+        </w:tc>
+      </w:tr>
+      <w:tr>
+        <w:tc>
+          <w:tcPr/>
+          <w:p>
+            <w:pPr>
+              <w:pStyle w:val="Compact"/>
+              <w:jc w:val="left"/>
+            </w:pPr>
+            <w:r>
+              <w:t xml:space="preserve">gatunki</w:t>
+            </w:r>
+          </w:p>
+        </w:tc>
+        <w:tc>
+          <w:tcPr/>
+          <w:p>
+            <w:pPr>
+              <w:pStyle w:val="Compact"/>
+              <w:jc w:val="left"/>
+            </w:pPr>
+            <w:r>
+              <w:t xml:space="preserve">dostawy</w:t>
+            </w:r>
+          </w:p>
+        </w:tc>
+        <w:tc>
+          <w:tcPr/>
+          <w:p>
+            <w:pPr>
+              <w:pStyle w:val="Compact"/>
+              <w:jc w:val="left"/>
+            </w:pPr>
+            <w:r>
+              <w:t xml:space="preserve">jeden do wielu</w:t>
+            </w:r>
+          </w:p>
+        </w:tc>
+        <w:tc>
+          <w:tcPr/>
+          <w:p>
+            <w:pPr>
+              <w:pStyle w:val="Compact"/>
+              <w:jc w:val="left"/>
+            </w:pPr>
+            <w:r>
+              <w:t xml:space="preserve">Jeden gatunek kwiatu może być dostarczany w wielu dostawach.</w:t>
+            </w:r>
+          </w:p>
+        </w:tc>
+      </w:tr>
+      <w:tr>
+        <w:tc>
+          <w:tcPr/>
+          <w:p>
+            <w:pPr>
+              <w:pStyle w:val="Compact"/>
+              <w:jc w:val="left"/>
+            </w:pPr>
+            <w:r>
+              <w:t xml:space="preserve">gatunki</w:t>
+            </w:r>
+          </w:p>
+        </w:tc>
+        <w:tc>
+          <w:tcPr/>
+          <w:p>
+            <w:pPr>
+              <w:pStyle w:val="Compact"/>
+              <w:jc w:val="left"/>
+            </w:pPr>
+            <w:r>
+              <w:t xml:space="preserve">zamowieniapozycje</w:t>
+            </w:r>
+          </w:p>
+        </w:tc>
+        <w:tc>
+          <w:tcPr/>
+          <w:p>
+            <w:pPr>
+              <w:pStyle w:val="Compact"/>
+              <w:jc w:val="left"/>
+            </w:pPr>
+            <w:r>
+              <w:t xml:space="preserve">jeden do wielu</w:t>
+            </w:r>
+          </w:p>
+        </w:tc>
+        <w:tc>
+          <w:tcPr/>
+          <w:p>
+            <w:pPr>
+              <w:pStyle w:val="Compact"/>
+              <w:jc w:val="left"/>
+            </w:pPr>
+            <w:r>
+              <w:t xml:space="preserve">Jeden gatunek kwiatu może być na wielu pozycjach zamówienia.</w:t>
+            </w:r>
+          </w:p>
+        </w:tc>
+      </w:tr>
+      <w:tr>
+        <w:tc>
+          <w:tcPr/>
+          <w:p>
+            <w:pPr>
+              <w:pStyle w:val="Compact"/>
+              <w:jc w:val="left"/>
+            </w:pPr>
+            <w:r>
+              <w:t xml:space="preserve">gatunki</w:t>
+            </w:r>
+          </w:p>
+        </w:tc>
+        <w:tc>
+          <w:tcPr/>
+          <w:p>
+            <w:pPr>
+              <w:pStyle w:val="Compact"/>
+              <w:jc w:val="left"/>
+            </w:pPr>
+            <w:r>
+              <w:t xml:space="preserve">oferty_specjalne</w:t>
+            </w:r>
+          </w:p>
+        </w:tc>
+        <w:tc>
+          <w:tcPr/>
+          <w:p>
+            <w:pPr>
+              <w:pStyle w:val="Compact"/>
+              <w:jc w:val="left"/>
+            </w:pPr>
+            <w:r>
+              <w:t xml:space="preserve">jeden do wielu</w:t>
+            </w:r>
+          </w:p>
+        </w:tc>
+        <w:tc>
+          <w:tcPr/>
+          <w:p>
+            <w:pPr>
+              <w:pStyle w:val="Compact"/>
+              <w:jc w:val="left"/>
+            </w:pPr>
+            <w:r>
+              <w:t xml:space="preserve">Jeden gatunek kwiatu może być częścią wielu ofert specjalnych.</w:t>
+            </w:r>
+          </w:p>
+        </w:tc>
+      </w:tr>
+      <w:tr>
+        <w:tc>
+          <w:tcPr/>
+          <w:p>
+            <w:pPr>
+              <w:pStyle w:val="Compact"/>
+              <w:jc w:val="left"/>
+            </w:pPr>
+            <w:r>
+              <w:t xml:space="preserve">uslugi</w:t>
+            </w:r>
+          </w:p>
+        </w:tc>
+        <w:tc>
+          <w:tcPr/>
+          <w:p>
+            <w:pPr>
+              <w:pStyle w:val="Compact"/>
+              <w:jc w:val="left"/>
+            </w:pPr>
+            <w:r>
+              <w:t xml:space="preserve">kwiaciarnieuslugi</w:t>
+            </w:r>
+          </w:p>
+        </w:tc>
+        <w:tc>
+          <w:tcPr/>
+          <w:p>
+            <w:pPr>
+              <w:pStyle w:val="Compact"/>
+              <w:jc w:val="left"/>
+            </w:pPr>
+            <w:r>
+              <w:t xml:space="preserve">jeden do wielu</w:t>
+            </w:r>
+          </w:p>
+        </w:tc>
+        <w:tc>
+          <w:tcPr/>
+          <w:p>
+            <w:pPr>
+              <w:pStyle w:val="Compact"/>
+              <w:jc w:val="left"/>
+            </w:pPr>
+            <w:r>
+              <w:t xml:space="preserve">Jedna usługa może być oferowana w wielu kwiaciarniach.</w:t>
+            </w:r>
+          </w:p>
+        </w:tc>
+      </w:tr>
+      <w:tr>
+        <w:tc>
+          <w:tcPr/>
+          <w:p>
+            <w:pPr>
+              <w:pStyle w:val="Compact"/>
+              <w:jc w:val="left"/>
+            </w:pPr>
+            <w:r>
+              <w:t xml:space="preserve">uslugi</w:t>
+            </w:r>
+          </w:p>
+        </w:tc>
+        <w:tc>
+          <w:tcPr/>
+          <w:p>
+            <w:pPr>
+              <w:pStyle w:val="Compact"/>
+              <w:jc w:val="left"/>
+            </w:pPr>
+            <w:r>
+              <w:t xml:space="preserve">pozycja_paragonu_usluga</w:t>
+            </w:r>
+          </w:p>
+        </w:tc>
+        <w:tc>
+          <w:tcPr/>
+          <w:p>
+            <w:pPr>
+              <w:pStyle w:val="Compact"/>
+              <w:jc w:val="left"/>
+            </w:pPr>
+            <w:r>
+              <w:t xml:space="preserve">jeden do wielu</w:t>
+            </w:r>
+          </w:p>
+        </w:tc>
+        <w:tc>
+          <w:tcPr/>
+          <w:p>
+            <w:pPr>
+              <w:pStyle w:val="Compact"/>
+              <w:jc w:val="left"/>
+            </w:pPr>
+            <w:r>
+              <w:t xml:space="preserve">Jedna usługa może być na wielu pozycjach paragonu.</w:t>
+            </w:r>
+          </w:p>
+        </w:tc>
+      </w:tr>
+      <w:tr>
+        <w:tc>
+          <w:tcPr/>
+          <w:p>
+            <w:pPr>
+              <w:pStyle w:val="Compact"/>
+              <w:jc w:val="left"/>
+            </w:pPr>
+            <w:r>
+              <w:t xml:space="preserve">uslugi</w:t>
+            </w:r>
+          </w:p>
+        </w:tc>
+        <w:tc>
+          <w:tcPr/>
+          <w:p>
+            <w:pPr>
+              <w:pStyle w:val="Compact"/>
+              <w:jc w:val="left"/>
+            </w:pPr>
+            <w:r>
+              <w:t xml:space="preserve">zamowieniapozycje</w:t>
+            </w:r>
+          </w:p>
+        </w:tc>
+        <w:tc>
+          <w:tcPr/>
+          <w:p>
+            <w:pPr>
+              <w:pStyle w:val="Compact"/>
+              <w:jc w:val="left"/>
+            </w:pPr>
+            <w:r>
+              <w:t xml:space="preserve">jeden do wielu</w:t>
+            </w:r>
+          </w:p>
+        </w:tc>
+        <w:tc>
+          <w:tcPr/>
+          <w:p>
+            <w:pPr>
+              <w:pStyle w:val="Compact"/>
+              <w:jc w:val="left"/>
+            </w:pPr>
+            <w:r>
+              <w:t xml:space="preserve">Jedna usługa może być na wielu pozycjach zamówienia.</w:t>
+            </w:r>
+          </w:p>
+        </w:tc>
+      </w:tr>
+      <w:tr>
+        <w:tc>
+          <w:tcPr/>
+          <w:p>
+            <w:pPr>
+              <w:pStyle w:val="Compact"/>
+              <w:jc w:val="left"/>
+            </w:pPr>
+            <w:r>
+              <w:t xml:space="preserve">uslugi</w:t>
+            </w:r>
+          </w:p>
+        </w:tc>
+        <w:tc>
+          <w:tcPr/>
+          <w:p>
+            <w:pPr>
+              <w:pStyle w:val="Compact"/>
+              <w:jc w:val="left"/>
+            </w:pPr>
+            <w:r>
+              <w:t xml:space="preserve">oferty_specjalne</w:t>
+            </w:r>
+          </w:p>
+        </w:tc>
+        <w:tc>
+          <w:tcPr/>
+          <w:p>
+            <w:pPr>
+              <w:pStyle w:val="Compact"/>
+              <w:jc w:val="left"/>
+            </w:pPr>
+            <w:r>
+              <w:t xml:space="preserve">jeden do wielu</w:t>
+            </w:r>
+          </w:p>
+        </w:tc>
+        <w:tc>
+          <w:tcPr/>
+          <w:p>
+            <w:pPr>
+              <w:pStyle w:val="Compact"/>
+              <w:jc w:val="left"/>
+            </w:pPr>
+            <w:r>
+              <w:t xml:space="preserve">Jedna usługa może być częścią wielu ofert specjalnych.</w:t>
+            </w:r>
+          </w:p>
+        </w:tc>
+      </w:tr>
+      <w:tr>
+        <w:tc>
+          <w:tcPr/>
+          <w:p>
+            <w:pPr>
+              <w:pStyle w:val="Compact"/>
+              <w:jc w:val="left"/>
+            </w:pPr>
+            <w:r>
+              <w:t xml:space="preserve">dostawcy</w:t>
+            </w:r>
+          </w:p>
+        </w:tc>
+        <w:tc>
+          <w:tcPr/>
+          <w:p>
+            <w:pPr>
+              <w:pStyle w:val="Compact"/>
+              <w:jc w:val="left"/>
+            </w:pPr>
+            <w:r>
+              <w:t xml:space="preserve">dostawy</w:t>
+            </w:r>
+          </w:p>
+        </w:tc>
+        <w:tc>
+          <w:tcPr/>
+          <w:p>
+            <w:pPr>
+              <w:pStyle w:val="Compact"/>
+              <w:jc w:val="left"/>
+            </w:pPr>
+            <w:r>
+              <w:t xml:space="preserve">jeden do wielu</w:t>
+            </w:r>
+          </w:p>
+        </w:tc>
+        <w:tc>
+          <w:tcPr/>
+          <w:p>
+            <w:pPr>
+              <w:pStyle w:val="Compact"/>
+              <w:jc w:val="left"/>
+            </w:pPr>
+            <w:r>
+              <w:t xml:space="preserve">Każdy dostawca może dokonać wielu dostaw do magazynu.</w:t>
+            </w:r>
+          </w:p>
+        </w:tc>
+      </w:tr>
+      <w:tr>
+        <w:tc>
+          <w:tcPr/>
+          <w:p>
+            <w:pPr>
+              <w:pStyle w:val="Compact"/>
+              <w:jc w:val="left"/>
+            </w:pPr>
+            <w:r>
+              <w:t xml:space="preserve">dane_personalne</w:t>
+            </w:r>
+          </w:p>
+        </w:tc>
+        <w:tc>
+          <w:tcPr/>
+          <w:p>
+            <w:pPr>
+              <w:pStyle w:val="Compact"/>
+              <w:jc w:val="left"/>
+            </w:pPr>
+            <w:r>
+              <w:t xml:space="preserve">dane_personalne_adresy</w:t>
+            </w:r>
+          </w:p>
+        </w:tc>
+        <w:tc>
+          <w:tcPr/>
+          <w:p>
+            <w:pPr>
+              <w:pStyle w:val="Compact"/>
+              <w:jc w:val="left"/>
+            </w:pPr>
+            <w:r>
+              <w:t xml:space="preserve">jeden do wielu</w:t>
+            </w:r>
+          </w:p>
+        </w:tc>
+        <w:tc>
+          <w:tcPr/>
+          <w:p>
+            <w:pPr>
+              <w:pStyle w:val="Compact"/>
+              <w:jc w:val="left"/>
+            </w:pPr>
+            <w:r>
+              <w:t xml:space="preserve">Jedne dane personalne mogą być powiązane z wieloma adresami.</w:t>
+            </w:r>
+          </w:p>
+        </w:tc>
+      </w:tr>
+      <w:tr>
+        <w:tc>
+          <w:tcPr/>
+          <w:p>
+            <w:pPr>
+              <w:pStyle w:val="Compact"/>
+              <w:jc w:val="left"/>
+            </w:pPr>
+            <w:r>
+              <w:t xml:space="preserve">dane_personalne</w:t>
+            </w:r>
+          </w:p>
+        </w:tc>
+        <w:tc>
+          <w:tcPr/>
+          <w:p>
+            <w:pPr>
+              <w:pStyle w:val="Compact"/>
+              <w:jc w:val="left"/>
+            </w:pPr>
+            <w:r>
+              <w:t xml:space="preserve">pracownicy</w:t>
             </w:r>
           </w:p>
         </w:tc>
@@ -296,33 +1146,33 @@
               <w:jc w:val="left"/>
             </w:pPr>
             <w:r>
-              <w:t xml:space="preserve">Każda dostawa do klienta ma jeden adres dostawy.</w:t>
-            </w:r>
-          </w:p>
-        </w:tc>
-      </w:tr>
-      <w:tr>
-        <w:tc>
-          <w:tcPr/>
-          <w:p>
-            <w:pPr>
-              <w:pStyle w:val="Compact"/>
-              <w:jc w:val="left"/>
-            </w:pPr>
-            <w:r>
-              <w:t xml:space="preserve">Kwiaciarnie</w:t>
-            </w:r>
-          </w:p>
-        </w:tc>
-        <w:tc>
-          <w:tcPr/>
-          <w:p>
-            <w:pPr>
-              <w:pStyle w:val="Compact"/>
-              <w:jc w:val="left"/>
-            </w:pPr>
-            <w:r>
-              <w:t xml:space="preserve">Magazyny</w:t>
+              <w:t xml:space="preserve">Każdy pracownik ma jedne dane personalne.</w:t>
+            </w:r>
+          </w:p>
+        </w:tc>
+      </w:tr>
+      <w:tr>
+        <w:tc>
+          <w:tcPr/>
+          <w:p>
+            <w:pPr>
+              <w:pStyle w:val="Compact"/>
+              <w:jc w:val="left"/>
+            </w:pPr>
+            <w:r>
+              <w:t xml:space="preserve">dane_personalne</w:t>
+            </w:r>
+          </w:p>
+        </w:tc>
+        <w:tc>
+          <w:tcPr/>
+          <w:p>
+            <w:pPr>
+              <w:pStyle w:val="Compact"/>
+              <w:jc w:val="left"/>
+            </w:pPr>
+            <w:r>
+              <w:t xml:space="preserve">klienci</w:t>
             </w:r>
           </w:p>
         </w:tc>
@@ -346,33 +1196,33 @@
               <w:jc w:val="left"/>
             </w:pPr>
             <w:r>
-              <w:t xml:space="preserve">Każda kwiaciarnia ma jeden magazyn.</w:t>
-            </w:r>
-          </w:p>
-        </w:tc>
-      </w:tr>
-      <w:tr>
-        <w:tc>
-          <w:tcPr/>
-          <w:p>
-            <w:pPr>
-              <w:pStyle w:val="Compact"/>
-              <w:jc w:val="left"/>
-            </w:pPr>
-            <w:r>
-              <w:t xml:space="preserve">Kwiaciarnie</w:t>
-            </w:r>
-          </w:p>
-        </w:tc>
-        <w:tc>
-          <w:tcPr/>
-          <w:p>
-            <w:pPr>
-              <w:pStyle w:val="Compact"/>
-              <w:jc w:val="left"/>
-            </w:pPr>
-            <w:r>
-              <w:t xml:space="preserve">Zatrudnienia</w:t>
+              <w:t xml:space="preserve">Każdy klient ma jedne dane personalne.</w:t>
+            </w:r>
+          </w:p>
+        </w:tc>
+      </w:tr>
+      <w:tr>
+        <w:tc>
+          <w:tcPr/>
+          <w:p>
+            <w:pPr>
+              <w:pStyle w:val="Compact"/>
+              <w:jc w:val="left"/>
+            </w:pPr>
+            <w:r>
+              <w:t xml:space="preserve">pracownicy</w:t>
+            </w:r>
+          </w:p>
+        </w:tc>
+        <w:tc>
+          <w:tcPr/>
+          <w:p>
+            <w:pPr>
+              <w:pStyle w:val="Compact"/>
+              <w:jc w:val="left"/>
+            </w:pPr>
+            <w:r>
+              <w:t xml:space="preserve">zatrudnienia</w:t>
             </w:r>
           </w:p>
         </w:tc>
@@ -396,33 +1246,33 @@
               <w:jc w:val="left"/>
             </w:pPr>
             <w:r>
-              <w:t xml:space="preserve">Kwiaciarnia może mieć wielu zatrudnionych pracowników.</w:t>
-            </w:r>
-          </w:p>
-        </w:tc>
-      </w:tr>
-      <w:tr>
-        <w:tc>
-          <w:tcPr/>
-          <w:p>
-            <w:pPr>
-              <w:pStyle w:val="Compact"/>
-              <w:jc w:val="left"/>
-            </w:pPr>
-            <w:r>
-              <w:t xml:space="preserve">Kwiaciarnie</w:t>
-            </w:r>
-          </w:p>
-        </w:tc>
-        <w:tc>
-          <w:tcPr/>
-          <w:p>
-            <w:pPr>
-              <w:pStyle w:val="Compact"/>
-              <w:jc w:val="left"/>
-            </w:pPr>
-            <w:r>
-              <w:t xml:space="preserve">Rachunki</w:t>
+              <w:t xml:space="preserve">Jeden pracownik może być zatrudniony w wielu kwiaciarniach.</w:t>
+            </w:r>
+          </w:p>
+        </w:tc>
+      </w:tr>
+      <w:tr>
+        <w:tc>
+          <w:tcPr/>
+          <w:p>
+            <w:pPr>
+              <w:pStyle w:val="Compact"/>
+              <w:jc w:val="left"/>
+            </w:pPr>
+            <w:r>
+              <w:t xml:space="preserve">pracownicy</w:t>
+            </w:r>
+          </w:p>
+        </w:tc>
+        <w:tc>
+          <w:tcPr/>
+          <w:p>
+            <w:pPr>
+              <w:pStyle w:val="Compact"/>
+              <w:jc w:val="left"/>
+            </w:pPr>
+            <w:r>
+              <w:t xml:space="preserve">rachunki</w:t>
             </w:r>
           </w:p>
         </w:tc>
@@ -446,33 +1296,33 @@
               <w:jc w:val="left"/>
             </w:pPr>
             <w:r>
-              <w:t xml:space="preserve">Kwiaciarnia może wystawić wiele rachunków.</w:t>
-            </w:r>
-          </w:p>
-        </w:tc>
-      </w:tr>
-      <w:tr>
-        <w:tc>
-          <w:tcPr/>
-          <w:p>
-            <w:pPr>
-              <w:pStyle w:val="Compact"/>
-              <w:jc w:val="left"/>
-            </w:pPr>
-            <w:r>
-              <w:t xml:space="preserve">Kwiaciarnie</w:t>
-            </w:r>
-          </w:p>
-        </w:tc>
-        <w:tc>
-          <w:tcPr/>
-          <w:p>
-            <w:pPr>
-              <w:pStyle w:val="Compact"/>
-              <w:jc w:val="left"/>
-            </w:pPr>
-            <w:r>
-              <w:t xml:space="preserve">KwiaciarnieUslugi</w:t>
+              <w:t xml:space="preserve">Jeden pracownik może wystawić wiele rachunków.</w:t>
+            </w:r>
+          </w:p>
+        </w:tc>
+      </w:tr>
+      <w:tr>
+        <w:tc>
+          <w:tcPr/>
+          <w:p>
+            <w:pPr>
+              <w:pStyle w:val="Compact"/>
+              <w:jc w:val="left"/>
+            </w:pPr>
+            <w:r>
+              <w:t xml:space="preserve">klienci</w:t>
+            </w:r>
+          </w:p>
+        </w:tc>
+        <w:tc>
+          <w:tcPr/>
+          <w:p>
+            <w:pPr>
+              <w:pStyle w:val="Compact"/>
+              <w:jc w:val="left"/>
+            </w:pPr>
+            <w:r>
+              <w:t xml:space="preserve">rachunki</w:t>
             </w:r>
           </w:p>
         </w:tc>
@@ -496,33 +1346,33 @@
               <w:jc w:val="left"/>
             </w:pPr>
             <w:r>
-              <w:t xml:space="preserve">Kwiaciarnia może oferować wiele usług.</w:t>
-            </w:r>
-          </w:p>
-        </w:tc>
-      </w:tr>
-      <w:tr>
-        <w:tc>
-          <w:tcPr/>
-          <w:p>
-            <w:pPr>
-              <w:pStyle w:val="Compact"/>
-              <w:jc w:val="left"/>
-            </w:pPr>
-            <w:r>
-              <w:t xml:space="preserve">Magazyny</w:t>
-            </w:r>
-          </w:p>
-        </w:tc>
-        <w:tc>
-          <w:tcPr/>
-          <w:p>
-            <w:pPr>
-              <w:pStyle w:val="Compact"/>
-              <w:jc w:val="left"/>
-            </w:pPr>
-            <w:r>
-              <w:t xml:space="preserve">MagazynyGatunki</w:t>
+              <w:t xml:space="preserve">Jeden klient może otrzymać wiele rachunków.</w:t>
+            </w:r>
+          </w:p>
+        </w:tc>
+      </w:tr>
+      <w:tr>
+        <w:tc>
+          <w:tcPr/>
+          <w:p>
+            <w:pPr>
+              <w:pStyle w:val="Compact"/>
+              <w:jc w:val="left"/>
+            </w:pPr>
+            <w:r>
+              <w:t xml:space="preserve">klienci</w:t>
+            </w:r>
+          </w:p>
+        </w:tc>
+        <w:tc>
+          <w:tcPr/>
+          <w:p>
+            <w:pPr>
+              <w:pStyle w:val="Compact"/>
+              <w:jc w:val="left"/>
+            </w:pPr>
+            <w:r>
+              <w:t xml:space="preserve">zamowienia</w:t>
             </w:r>
           </w:p>
         </w:tc>
@@ -546,33 +1396,33 @@
               <w:jc w:val="left"/>
             </w:pPr>
             <w:r>
-              <w:t xml:space="preserve">W jednym magazynie może być wiele gatunków kwiatów.</w:t>
-            </w:r>
-          </w:p>
-        </w:tc>
-      </w:tr>
-      <w:tr>
-        <w:tc>
-          <w:tcPr/>
-          <w:p>
-            <w:pPr>
-              <w:pStyle w:val="Compact"/>
-              <w:jc w:val="left"/>
-            </w:pPr>
-            <w:r>
-              <w:t xml:space="preserve">Magazyny</w:t>
-            </w:r>
-          </w:p>
-        </w:tc>
-        <w:tc>
-          <w:tcPr/>
-          <w:p>
-            <w:pPr>
-              <w:pStyle w:val="Compact"/>
-              <w:jc w:val="left"/>
-            </w:pPr>
-            <w:r>
-              <w:t xml:space="preserve">Dostawy</w:t>
+              <w:t xml:space="preserve">Jeden klient może złożyć wiele zamówień.</w:t>
+            </w:r>
+          </w:p>
+        </w:tc>
+      </w:tr>
+      <w:tr>
+        <w:tc>
+          <w:tcPr/>
+          <w:p>
+            <w:pPr>
+              <w:pStyle w:val="Compact"/>
+              <w:jc w:val="left"/>
+            </w:pPr>
+            <w:r>
+              <w:t xml:space="preserve">klienci</w:t>
+            </w:r>
+          </w:p>
+        </w:tc>
+        <w:tc>
+          <w:tcPr/>
+          <w:p>
+            <w:pPr>
+              <w:pStyle w:val="Compact"/>
+              <w:jc w:val="left"/>
+            </w:pPr>
+            <w:r>
+              <w:t xml:space="preserve">dostawy_klientow</w:t>
             </w:r>
           </w:p>
         </w:tc>
@@ -596,33 +1446,33 @@
               <w:jc w:val="left"/>
             </w:pPr>
             <w:r>
-              <w:t xml:space="preserve">Do jednego magazynu może przypadać wiele dostaw.</w:t>
-            </w:r>
-          </w:p>
-        </w:tc>
-      </w:tr>
-      <w:tr>
-        <w:tc>
-          <w:tcPr/>
-          <w:p>
-            <w:pPr>
-              <w:pStyle w:val="Compact"/>
-              <w:jc w:val="left"/>
-            </w:pPr>
-            <w:r>
-              <w:t xml:space="preserve">Gatunki</w:t>
-            </w:r>
-          </w:p>
-        </w:tc>
-        <w:tc>
-          <w:tcPr/>
-          <w:p>
-            <w:pPr>
-              <w:pStyle w:val="Compact"/>
-              <w:jc w:val="left"/>
-            </w:pPr>
-            <w:r>
-              <w:t xml:space="preserve">MagazynyGatunki</w:t>
+              <w:t xml:space="preserve">Jeden klient może otrzymać wiele dostaw.</w:t>
+            </w:r>
+          </w:p>
+        </w:tc>
+      </w:tr>
+      <w:tr>
+        <w:tc>
+          <w:tcPr/>
+          <w:p>
+            <w:pPr>
+              <w:pStyle w:val="Compact"/>
+              <w:jc w:val="left"/>
+            </w:pPr>
+            <w:r>
+              <w:t xml:space="preserve">klienci</w:t>
+            </w:r>
+          </w:p>
+        </w:tc>
+        <w:tc>
+          <w:tcPr/>
+          <w:p>
+            <w:pPr>
+              <w:pStyle w:val="Compact"/>
+              <w:jc w:val="left"/>
+            </w:pPr>
+            <w:r>
+              <w:t xml:space="preserve">reklamacje</w:t>
             </w:r>
           </w:p>
         </w:tc>
@@ -646,33 +1496,33 @@
               <w:jc w:val="left"/>
             </w:pPr>
             <w:r>
-              <w:t xml:space="preserve">Jeden gatunek kwiatów może być w wielu magazynach.</w:t>
-            </w:r>
-          </w:p>
-        </w:tc>
-      </w:tr>
-      <w:tr>
-        <w:tc>
-          <w:tcPr/>
-          <w:p>
-            <w:pPr>
-              <w:pStyle w:val="Compact"/>
-              <w:jc w:val="left"/>
-            </w:pPr>
-            <w:r>
-              <w:t xml:space="preserve">Gatunki</w:t>
-            </w:r>
-          </w:p>
-        </w:tc>
-        <w:tc>
-          <w:tcPr/>
-          <w:p>
-            <w:pPr>
-              <w:pStyle w:val="Compact"/>
-              <w:jc w:val="left"/>
-            </w:pPr>
-            <w:r>
-              <w:t xml:space="preserve">PozycjaParagonu</w:t>
+              <w:t xml:space="preserve">Jeden klient może złożyć wiele reklamacji.</w:t>
+            </w:r>
+          </w:p>
+        </w:tc>
+      </w:tr>
+      <w:tr>
+        <w:tc>
+          <w:tcPr/>
+          <w:p>
+            <w:pPr>
+              <w:pStyle w:val="Compact"/>
+              <w:jc w:val="left"/>
+            </w:pPr>
+            <w:r>
+              <w:t xml:space="preserve">rachunki</w:t>
+            </w:r>
+          </w:p>
+        </w:tc>
+        <w:tc>
+          <w:tcPr/>
+          <w:p>
+            <w:pPr>
+              <w:pStyle w:val="Compact"/>
+              <w:jc w:val="left"/>
+            </w:pPr>
+            <w:r>
+              <w:t xml:space="preserve">pozycja_paragonu_gatunek</w:t>
             </w:r>
           </w:p>
         </w:tc>
@@ -696,33 +1546,33 @@
               <w:jc w:val="left"/>
             </w:pPr>
             <w:r>
-              <w:t xml:space="preserve">Jeden gatunek kwiatów może wystąpić na wielu pozycjach paragonu.</w:t>
-            </w:r>
-          </w:p>
-        </w:tc>
-      </w:tr>
-      <w:tr>
-        <w:tc>
-          <w:tcPr/>
-          <w:p>
-            <w:pPr>
-              <w:pStyle w:val="Compact"/>
-              <w:jc w:val="left"/>
-            </w:pPr>
-            <w:r>
-              <w:t xml:space="preserve">Gatunki</w:t>
-            </w:r>
-          </w:p>
-        </w:tc>
-        <w:tc>
-          <w:tcPr/>
-          <w:p>
-            <w:pPr>
-              <w:pStyle w:val="Compact"/>
-              <w:jc w:val="left"/>
-            </w:pPr>
-            <w:r>
-              <w:t xml:space="preserve">Dostawy</w:t>
+              <w:t xml:space="preserve">Jeden rachunek może zawierać wiele pozycji z gatunkami kwiatów.</w:t>
+            </w:r>
+          </w:p>
+        </w:tc>
+      </w:tr>
+      <w:tr>
+        <w:tc>
+          <w:tcPr/>
+          <w:p>
+            <w:pPr>
+              <w:pStyle w:val="Compact"/>
+              <w:jc w:val="left"/>
+            </w:pPr>
+            <w:r>
+              <w:t xml:space="preserve">rachunki</w:t>
+            </w:r>
+          </w:p>
+        </w:tc>
+        <w:tc>
+          <w:tcPr/>
+          <w:p>
+            <w:pPr>
+              <w:pStyle w:val="Compact"/>
+              <w:jc w:val="left"/>
+            </w:pPr>
+            <w:r>
+              <w:t xml:space="preserve">pozycja_paragonu_usluga</w:t>
             </w:r>
           </w:p>
         </w:tc>
@@ -746,33 +1596,83 @@
               <w:jc w:val="left"/>
             </w:pPr>
             <w:r>
-              <w:t xml:space="preserve">Jeden gatunek kwiatów może być dostarczany wielokrotnie.</w:t>
-            </w:r>
-          </w:p>
-        </w:tc>
-      </w:tr>
-      <w:tr>
-        <w:tc>
-          <w:tcPr/>
-          <w:p>
-            <w:pPr>
-              <w:pStyle w:val="Compact"/>
-              <w:jc w:val="left"/>
-            </w:pPr>
-            <w:r>
-              <w:t xml:space="preserve">Gatunki</w:t>
-            </w:r>
-          </w:p>
-        </w:tc>
-        <w:tc>
-          <w:tcPr/>
-          <w:p>
-            <w:pPr>
-              <w:pStyle w:val="Compact"/>
-              <w:jc w:val="left"/>
-            </w:pPr>
-            <w:r>
-              <w:t xml:space="preserve">ZamowieniaPozycje</w:t>
+              <w:t xml:space="preserve">Jeden rachunek może zawierać wiele pozycji z usługami.</w:t>
+            </w:r>
+          </w:p>
+        </w:tc>
+      </w:tr>
+      <w:tr>
+        <w:tc>
+          <w:tcPr/>
+          <w:p>
+            <w:pPr>
+              <w:pStyle w:val="Compact"/>
+              <w:jc w:val="left"/>
+            </w:pPr>
+            <w:r>
+              <w:t xml:space="preserve">rachunki</w:t>
+            </w:r>
+          </w:p>
+        </w:tc>
+        <w:tc>
+          <w:tcPr/>
+          <w:p>
+            <w:pPr>
+              <w:pStyle w:val="Compact"/>
+              <w:jc w:val="left"/>
+            </w:pPr>
+            <w:r>
+              <w:t xml:space="preserve">reklamacje</w:t>
+            </w:r>
+          </w:p>
+        </w:tc>
+        <w:tc>
+          <w:tcPr/>
+          <w:p>
+            <w:pPr>
+              <w:pStyle w:val="Compact"/>
+              <w:jc w:val="left"/>
+            </w:pPr>
+            <w:r>
+              <w:t xml:space="preserve">jeden do jeden</w:t>
+            </w:r>
+          </w:p>
+        </w:tc>
+        <w:tc>
+          <w:tcPr/>
+          <w:p>
+            <w:pPr>
+              <w:pStyle w:val="Compact"/>
+              <w:jc w:val="left"/>
+            </w:pPr>
+            <w:r>
+              <w:t xml:space="preserve">Każda reklamacja jest powiązana z jednym rachunkiem.</w:t>
+            </w:r>
+          </w:p>
+        </w:tc>
+      </w:tr>
+      <w:tr>
+        <w:tc>
+          <w:tcPr/>
+          <w:p>
+            <w:pPr>
+              <w:pStyle w:val="Compact"/>
+              <w:jc w:val="left"/>
+            </w:pPr>
+            <w:r>
+              <w:t xml:space="preserve">zamowienia</w:t>
+            </w:r>
+          </w:p>
+        </w:tc>
+        <w:tc>
+          <w:tcPr/>
+          <w:p>
+            <w:pPr>
+              <w:pStyle w:val="Compact"/>
+              <w:jc w:val="left"/>
+            </w:pPr>
+            <w:r>
+              <w:t xml:space="preserve">klienci</w:t>
             </w:r>
           </w:p>
         </w:tc>
@@ -796,33 +1696,33 @@
               <w:jc w:val="left"/>
             </w:pPr>
             <w:r>
-              <w:t xml:space="preserve">Jeden gatunek kwiatów może wystąpić w wielu pozycjach zamówień.</w:t>
-            </w:r>
-          </w:p>
-        </w:tc>
-      </w:tr>
-      <w:tr>
-        <w:tc>
-          <w:tcPr/>
-          <w:p>
-            <w:pPr>
-              <w:pStyle w:val="Compact"/>
-              <w:jc w:val="left"/>
-            </w:pPr>
-            <w:r>
-              <w:t xml:space="preserve">Gatunki</w:t>
-            </w:r>
-          </w:p>
-        </w:tc>
-        <w:tc>
-          <w:tcPr/>
-          <w:p>
-            <w:pPr>
-              <w:pStyle w:val="Compact"/>
-              <w:jc w:val="left"/>
-            </w:pPr>
-            <w:r>
-              <w:t xml:space="preserve">OfertySpecjalne</w:t>
+              <w:t xml:space="preserve">Klient może mieć kilka zamówień.</w:t>
+            </w:r>
+          </w:p>
+        </w:tc>
+      </w:tr>
+      <w:tr>
+        <w:tc>
+          <w:tcPr/>
+          <w:p>
+            <w:pPr>
+              <w:pStyle w:val="Compact"/>
+              <w:jc w:val="left"/>
+            </w:pPr>
+            <w:r>
+              <w:t xml:space="preserve">zamowienia</w:t>
+            </w:r>
+          </w:p>
+        </w:tc>
+        <w:tc>
+          <w:tcPr/>
+          <w:p>
+            <w:pPr>
+              <w:pStyle w:val="Compact"/>
+              <w:jc w:val="left"/>
+            </w:pPr>
+            <w:r>
+              <w:t xml:space="preserve">zamowieniapozycje</w:t>
             </w:r>
           </w:p>
         </w:tc>
@@ -846,233 +1746,33 @@
               <w:jc w:val="left"/>
             </w:pPr>
             <w:r>
-              <w:t xml:space="preserve">Jeden gatunek kwiatów może być częścią wielu ofert specjalnych.</w:t>
-            </w:r>
-          </w:p>
-        </w:tc>
-      </w:tr>
-      <w:tr>
-        <w:tc>
-          <w:tcPr/>
-          <w:p>
-            <w:pPr>
-              <w:pStyle w:val="Compact"/>
-              <w:jc w:val="left"/>
-            </w:pPr>
-            <w:r>
-              <w:t xml:space="preserve">Uslugi</w:t>
-            </w:r>
-          </w:p>
-        </w:tc>
-        <w:tc>
-          <w:tcPr/>
-          <w:p>
-            <w:pPr>
-              <w:pStyle w:val="Compact"/>
-              <w:jc w:val="left"/>
-            </w:pPr>
-            <w:r>
-              <w:t xml:space="preserve">KwiaciarnieUslugi</w:t>
-            </w:r>
-          </w:p>
-        </w:tc>
-        <w:tc>
-          <w:tcPr/>
-          <w:p>
-            <w:pPr>
-              <w:pStyle w:val="Compact"/>
-              <w:jc w:val="left"/>
-            </w:pPr>
-            <w:r>
-              <w:t xml:space="preserve">jeden do wielu</w:t>
-            </w:r>
-          </w:p>
-        </w:tc>
-        <w:tc>
-          <w:tcPr/>
-          <w:p>
-            <w:pPr>
-              <w:pStyle w:val="Compact"/>
-              <w:jc w:val="left"/>
-            </w:pPr>
-            <w:r>
-              <w:t xml:space="preserve">Jedna usługa może być oferowana w wielu kwiaciarniach.</w:t>
-            </w:r>
-          </w:p>
-        </w:tc>
-      </w:tr>
-      <w:tr>
-        <w:tc>
-          <w:tcPr/>
-          <w:p>
-            <w:pPr>
-              <w:pStyle w:val="Compact"/>
-              <w:jc w:val="left"/>
-            </w:pPr>
-            <w:r>
-              <w:t xml:space="preserve">Uslugi</w:t>
-            </w:r>
-          </w:p>
-        </w:tc>
-        <w:tc>
-          <w:tcPr/>
-          <w:p>
-            <w:pPr>
-              <w:pStyle w:val="Compact"/>
-              <w:jc w:val="left"/>
-            </w:pPr>
-            <w:r>
-              <w:t xml:space="preserve">PozycjaParagonu</w:t>
-            </w:r>
-          </w:p>
-        </w:tc>
-        <w:tc>
-          <w:tcPr/>
-          <w:p>
-            <w:pPr>
-              <w:pStyle w:val="Compact"/>
-              <w:jc w:val="left"/>
-            </w:pPr>
-            <w:r>
-              <w:t xml:space="preserve">jeden do wielu</w:t>
-            </w:r>
-          </w:p>
-        </w:tc>
-        <w:tc>
-          <w:tcPr/>
-          <w:p>
-            <w:pPr>
-              <w:pStyle w:val="Compact"/>
-              <w:jc w:val="left"/>
-            </w:pPr>
-            <w:r>
-              <w:t xml:space="preserve">Jedna usługa może wystąpić na wielu pozycjach paragonu.</w:t>
-            </w:r>
-          </w:p>
-        </w:tc>
-      </w:tr>
-      <w:tr>
-        <w:tc>
-          <w:tcPr/>
-          <w:p>
-            <w:pPr>
-              <w:pStyle w:val="Compact"/>
-              <w:jc w:val="left"/>
-            </w:pPr>
-            <w:r>
-              <w:t xml:space="preserve">Uslugi</w:t>
-            </w:r>
-          </w:p>
-        </w:tc>
-        <w:tc>
-          <w:tcPr/>
-          <w:p>
-            <w:pPr>
-              <w:pStyle w:val="Compact"/>
-              <w:jc w:val="left"/>
-            </w:pPr>
-            <w:r>
-              <w:t xml:space="preserve">ZamowieniaPozycje</w:t>
-            </w:r>
-          </w:p>
-        </w:tc>
-        <w:tc>
-          <w:tcPr/>
-          <w:p>
-            <w:pPr>
-              <w:pStyle w:val="Compact"/>
-              <w:jc w:val="left"/>
-            </w:pPr>
-            <w:r>
-              <w:t xml:space="preserve">jeden do wielu</w:t>
-            </w:r>
-          </w:p>
-        </w:tc>
-        <w:tc>
-          <w:tcPr/>
-          <w:p>
-            <w:pPr>
-              <w:pStyle w:val="Compact"/>
-              <w:jc w:val="left"/>
-            </w:pPr>
-            <w:r>
-              <w:t xml:space="preserve">Jedna usługa może wystąpić w wielu pozycjach zamówień.</w:t>
-            </w:r>
-          </w:p>
-        </w:tc>
-      </w:tr>
-      <w:tr>
-        <w:tc>
-          <w:tcPr/>
-          <w:p>
-            <w:pPr>
-              <w:pStyle w:val="Compact"/>
-              <w:jc w:val="left"/>
-            </w:pPr>
-            <w:r>
-              <w:t xml:space="preserve">Uslugi</w:t>
-            </w:r>
-          </w:p>
-        </w:tc>
-        <w:tc>
-          <w:tcPr/>
-          <w:p>
-            <w:pPr>
-              <w:pStyle w:val="Compact"/>
-              <w:jc w:val="left"/>
-            </w:pPr>
-            <w:r>
-              <w:t xml:space="preserve">OfertySpecjalne</w:t>
-            </w:r>
-          </w:p>
-        </w:tc>
-        <w:tc>
-          <w:tcPr/>
-          <w:p>
-            <w:pPr>
-              <w:pStyle w:val="Compact"/>
-              <w:jc w:val="left"/>
-            </w:pPr>
-            <w:r>
-              <w:t xml:space="preserve">jeden do wielu</w:t>
-            </w:r>
-          </w:p>
-        </w:tc>
-        <w:tc>
-          <w:tcPr/>
-          <w:p>
-            <w:pPr>
-              <w:pStyle w:val="Compact"/>
-              <w:jc w:val="left"/>
-            </w:pPr>
-            <w:r>
-              <w:t xml:space="preserve">Jedna usługa może być częścią wielu ofert specjalnych.</w:t>
-            </w:r>
-          </w:p>
-        </w:tc>
-      </w:tr>
-      <w:tr>
-        <w:tc>
-          <w:tcPr/>
-          <w:p>
-            <w:pPr>
-              <w:pStyle w:val="Compact"/>
-              <w:jc w:val="left"/>
-            </w:pPr>
-            <w:r>
-              <w:t xml:space="preserve">DanePersonalne</w:t>
-            </w:r>
-          </w:p>
-        </w:tc>
-        <w:tc>
-          <w:tcPr/>
-          <w:p>
-            <w:pPr>
-              <w:pStyle w:val="Compact"/>
-              <w:jc w:val="left"/>
-            </w:pPr>
-            <w:r>
-              <w:t xml:space="preserve">Pracownicy</w:t>
+              <w:t xml:space="preserve">Jedno zamówienie może zawierać wiele pozycji (produktów lub usług).</w:t>
+            </w:r>
+          </w:p>
+        </w:tc>
+      </w:tr>
+      <w:tr>
+        <w:tc>
+          <w:tcPr/>
+          <w:p>
+            <w:pPr>
+              <w:pStyle w:val="Compact"/>
+              <w:jc w:val="left"/>
+            </w:pPr>
+            <w:r>
+              <w:t xml:space="preserve">zamowienia</w:t>
+            </w:r>
+          </w:p>
+        </w:tc>
+        <w:tc>
+          <w:tcPr/>
+          <w:p>
+            <w:pPr>
+              <w:pStyle w:val="Compact"/>
+              <w:jc w:val="left"/>
+            </w:pPr>
+            <w:r>
+              <w:t xml:space="preserve">dostawy_klientow</w:t>
             </w:r>
           </w:p>
         </w:tc>
@@ -1096,33 +1796,33 @@
               <w:jc w:val="left"/>
             </w:pPr>
             <w:r>
-              <w:t xml:space="preserve">Każdy pracownik ma swoje dane personalne.</w:t>
-            </w:r>
-          </w:p>
-        </w:tc>
-      </w:tr>
-      <w:tr>
-        <w:tc>
-          <w:tcPr/>
-          <w:p>
-            <w:pPr>
-              <w:pStyle w:val="Compact"/>
-              <w:jc w:val="left"/>
-            </w:pPr>
-            <w:r>
-              <w:t xml:space="preserve">DanePersonalne</w:t>
-            </w:r>
-          </w:p>
-        </w:tc>
-        <w:tc>
-          <w:tcPr/>
-          <w:p>
-            <w:pPr>
-              <w:pStyle w:val="Compact"/>
-              <w:jc w:val="left"/>
-            </w:pPr>
-            <w:r>
-              <w:t xml:space="preserve">Klienci</w:t>
+              <w:t xml:space="preserve">Każde zamówienie może mieć przypisaną jedną dostawę do klienta.</w:t>
+            </w:r>
+          </w:p>
+        </w:tc>
+      </w:tr>
+      <w:tr>
+        <w:tc>
+          <w:tcPr/>
+          <w:p>
+            <w:pPr>
+              <w:pStyle w:val="Compact"/>
+              <w:jc w:val="left"/>
+            </w:pPr>
+            <w:r>
+              <w:t xml:space="preserve">zamowienia</w:t>
+            </w:r>
+          </w:p>
+        </w:tc>
+        <w:tc>
+          <w:tcPr/>
+          <w:p>
+            <w:pPr>
+              <w:pStyle w:val="Compact"/>
+              <w:jc w:val="left"/>
+            </w:pPr>
+            <w:r>
+              <w:t xml:space="preserve">reklamacje</w:t>
             </w:r>
           </w:p>
         </w:tc>
@@ -1146,764 +1846,14 @@
               <w:jc w:val="left"/>
             </w:pPr>
             <w:r>
-              <w:t xml:space="preserve">Każdy klient ma swoje dane personalne.</w:t>
-            </w:r>
-          </w:p>
-        </w:tc>
-      </w:tr>
-      <w:tr>
-        <w:tc>
-          <w:tcPr/>
-          <w:p>
-            <w:pPr>
-              <w:pStyle w:val="Compact"/>
-              <w:jc w:val="left"/>
-            </w:pPr>
-            <w:r>
-              <w:t xml:space="preserve">Pracownicy</w:t>
-            </w:r>
-          </w:p>
-        </w:tc>
-        <w:tc>
-          <w:tcPr/>
-          <w:p>
-            <w:pPr>
-              <w:pStyle w:val="Compact"/>
-              <w:jc w:val="left"/>
-            </w:pPr>
-            <w:r>
-              <w:t xml:space="preserve">Zatrudnienia</w:t>
-            </w:r>
-          </w:p>
-        </w:tc>
-        <w:tc>
-          <w:tcPr/>
-          <w:p>
-            <w:pPr>
-              <w:pStyle w:val="Compact"/>
-              <w:jc w:val="left"/>
-            </w:pPr>
-            <w:r>
-              <w:t xml:space="preserve">jeden do wielu</w:t>
-            </w:r>
-          </w:p>
-        </w:tc>
-        <w:tc>
-          <w:tcPr/>
-          <w:p>
-            <w:pPr>
-              <w:pStyle w:val="Compact"/>
-              <w:jc w:val="left"/>
-            </w:pPr>
-            <w:r>
-              <w:t xml:space="preserve">Pracownik może być zatrudniony w wielu miejscach.</w:t>
-            </w:r>
-          </w:p>
-        </w:tc>
-      </w:tr>
-      <w:tr>
-        <w:tc>
-          <w:tcPr/>
-          <w:p>
-            <w:pPr>
-              <w:pStyle w:val="Compact"/>
-              <w:jc w:val="left"/>
-            </w:pPr>
-            <w:r>
-              <w:t xml:space="preserve">Pracownicy</w:t>
-            </w:r>
-          </w:p>
-        </w:tc>
-        <w:tc>
-          <w:tcPr/>
-          <w:p>
-            <w:pPr>
-              <w:pStyle w:val="Compact"/>
-              <w:jc w:val="left"/>
-            </w:pPr>
-            <w:r>
-              <w:t xml:space="preserve">Rachunki</w:t>
-            </w:r>
-          </w:p>
-        </w:tc>
-        <w:tc>
-          <w:tcPr/>
-          <w:p>
-            <w:pPr>
-              <w:pStyle w:val="Compact"/>
-              <w:jc w:val="left"/>
-            </w:pPr>
-            <w:r>
-              <w:t xml:space="preserve">jeden do wielu</w:t>
-            </w:r>
-          </w:p>
-        </w:tc>
-        <w:tc>
-          <w:tcPr/>
-          <w:p>
-            <w:pPr>
-              <w:pStyle w:val="Compact"/>
-              <w:jc w:val="left"/>
-            </w:pPr>
-            <w:r>
-              <w:t xml:space="preserve">Pracownik może wystawić wiele rachunków.</w:t>
-            </w:r>
-          </w:p>
-        </w:tc>
-      </w:tr>
-      <w:tr>
-        <w:tc>
-          <w:tcPr/>
-          <w:p>
-            <w:pPr>
-              <w:pStyle w:val="Compact"/>
-              <w:jc w:val="left"/>
-            </w:pPr>
-            <w:r>
-              <w:t xml:space="preserve">Klienci</w:t>
-            </w:r>
-          </w:p>
-        </w:tc>
-        <w:tc>
-          <w:tcPr/>
-          <w:p>
-            <w:pPr>
-              <w:pStyle w:val="Compact"/>
-              <w:jc w:val="left"/>
-            </w:pPr>
-            <w:r>
-              <w:t xml:space="preserve">Rachunki</w:t>
-            </w:r>
-          </w:p>
-        </w:tc>
-        <w:tc>
-          <w:tcPr/>
-          <w:p>
-            <w:pPr>
-              <w:pStyle w:val="Compact"/>
-              <w:jc w:val="left"/>
-            </w:pPr>
-            <w:r>
-              <w:t xml:space="preserve">jeden do wielu</w:t>
-            </w:r>
-          </w:p>
-        </w:tc>
-        <w:tc>
-          <w:tcPr/>
-          <w:p>
-            <w:pPr>
-              <w:pStyle w:val="Compact"/>
-              <w:jc w:val="left"/>
-            </w:pPr>
-            <w:r>
-              <w:t xml:space="preserve">Klient może otrzymać wiele rachunków.</w:t>
-            </w:r>
-          </w:p>
-        </w:tc>
-      </w:tr>
-      <w:tr>
-        <w:tc>
-          <w:tcPr/>
-          <w:p>
-            <w:pPr>
-              <w:pStyle w:val="Compact"/>
-              <w:jc w:val="left"/>
-            </w:pPr>
-            <w:r>
-              <w:t xml:space="preserve">Klienci</w:t>
-            </w:r>
-          </w:p>
-        </w:tc>
-        <w:tc>
-          <w:tcPr/>
-          <w:p>
-            <w:pPr>
-              <w:pStyle w:val="Compact"/>
-              <w:jc w:val="left"/>
-            </w:pPr>
-            <w:r>
-              <w:t xml:space="preserve">Zamowienia</w:t>
-            </w:r>
-          </w:p>
-        </w:tc>
-        <w:tc>
-          <w:tcPr/>
-          <w:p>
-            <w:pPr>
-              <w:pStyle w:val="Compact"/>
-              <w:jc w:val="left"/>
-            </w:pPr>
-            <w:r>
-              <w:t xml:space="preserve">jeden do wielu</w:t>
-            </w:r>
-          </w:p>
-        </w:tc>
-        <w:tc>
-          <w:tcPr/>
-          <w:p>
-            <w:pPr>
-              <w:pStyle w:val="Compact"/>
-              <w:jc w:val="left"/>
-            </w:pPr>
-            <w:r>
-              <w:t xml:space="preserve">Klient może złożyć wiele zamówień.</w:t>
-            </w:r>
-          </w:p>
-        </w:tc>
-      </w:tr>
-      <w:tr>
-        <w:tc>
-          <w:tcPr/>
-          <w:p>
-            <w:pPr>
-              <w:pStyle w:val="Compact"/>
-              <w:jc w:val="left"/>
-            </w:pPr>
-            <w:r>
-              <w:t xml:space="preserve">Klienci</w:t>
-            </w:r>
-          </w:p>
-        </w:tc>
-        <w:tc>
-          <w:tcPr/>
-          <w:p>
-            <w:pPr>
-              <w:pStyle w:val="Compact"/>
-              <w:jc w:val="left"/>
-            </w:pPr>
-            <w:r>
-              <w:t xml:space="preserve">DostawyKlientow</w:t>
-            </w:r>
-          </w:p>
-        </w:tc>
-        <w:tc>
-          <w:tcPr/>
-          <w:p>
-            <w:pPr>
-              <w:pStyle w:val="Compact"/>
-              <w:jc w:val="left"/>
-            </w:pPr>
-            <w:r>
-              <w:t xml:space="preserve">jeden do wielu</w:t>
-            </w:r>
-          </w:p>
-        </w:tc>
-        <w:tc>
-          <w:tcPr/>
-          <w:p>
-            <w:pPr>
-              <w:pStyle w:val="Compact"/>
-              <w:jc w:val="left"/>
-            </w:pPr>
-            <w:r>
-              <w:t xml:space="preserve">Klient może otrzymać wiele dostaw.</w:t>
-            </w:r>
-          </w:p>
-        </w:tc>
-      </w:tr>
-      <w:tr>
-        <w:tc>
-          <w:tcPr/>
-          <w:p>
-            <w:pPr>
-              <w:pStyle w:val="Compact"/>
-              <w:jc w:val="left"/>
-            </w:pPr>
-            <w:r>
-              <w:t xml:space="preserve">Klienci</w:t>
-            </w:r>
-          </w:p>
-        </w:tc>
-        <w:tc>
-          <w:tcPr/>
-          <w:p>
-            <w:pPr>
-              <w:pStyle w:val="Compact"/>
-              <w:jc w:val="left"/>
-            </w:pPr>
-            <w:r>
-              <w:t xml:space="preserve">Reklamacje</w:t>
-            </w:r>
-          </w:p>
-        </w:tc>
-        <w:tc>
-          <w:tcPr/>
-          <w:p>
-            <w:pPr>
-              <w:pStyle w:val="Compact"/>
-              <w:jc w:val="left"/>
-            </w:pPr>
-            <w:r>
-              <w:t xml:space="preserve">jeden do wielu</w:t>
-            </w:r>
-          </w:p>
-        </w:tc>
-        <w:tc>
-          <w:tcPr/>
-          <w:p>
-            <w:pPr>
-              <w:pStyle w:val="Compact"/>
-              <w:jc w:val="left"/>
-            </w:pPr>
-            <w:r>
-              <w:t xml:space="preserve">Klient może złożyć wiele reklamacji.</w:t>
-            </w:r>
-          </w:p>
-        </w:tc>
-      </w:tr>
-      <w:tr>
-        <w:tc>
-          <w:tcPr/>
-          <w:p>
-            <w:pPr>
-              <w:pStyle w:val="Compact"/>
-              <w:jc w:val="left"/>
-            </w:pPr>
-            <w:r>
-              <w:t xml:space="preserve">Rachunki</w:t>
-            </w:r>
-          </w:p>
-        </w:tc>
-        <w:tc>
-          <w:tcPr/>
-          <w:p>
-            <w:pPr>
-              <w:pStyle w:val="Compact"/>
-              <w:jc w:val="left"/>
-            </w:pPr>
-            <w:r>
-              <w:t xml:space="preserve">PozycjaParagonu</w:t>
-            </w:r>
-          </w:p>
-        </w:tc>
-        <w:tc>
-          <w:tcPr/>
-          <w:p>
-            <w:pPr>
-              <w:pStyle w:val="Compact"/>
-              <w:jc w:val="left"/>
-            </w:pPr>
-            <w:r>
-              <w:t xml:space="preserve">jeden do wielu</w:t>
-            </w:r>
-          </w:p>
-        </w:tc>
-        <w:tc>
-          <w:tcPr/>
-          <w:p>
-            <w:pPr>
-              <w:pStyle w:val="Compact"/>
-              <w:jc w:val="left"/>
-            </w:pPr>
-            <w:r>
-              <w:t xml:space="preserve">Na jeden rachunek może przypadać wiele pozycji.</w:t>
-            </w:r>
-          </w:p>
-        </w:tc>
-      </w:tr>
-      <w:tr>
-        <w:tc>
-          <w:tcPr/>
-          <w:p>
-            <w:pPr>
-              <w:pStyle w:val="Compact"/>
-              <w:jc w:val="left"/>
-            </w:pPr>
-            <w:r>
-              <w:t xml:space="preserve">Rachunki</w:t>
-            </w:r>
-          </w:p>
-        </w:tc>
-        <w:tc>
-          <w:tcPr/>
-          <w:p>
-            <w:pPr>
-              <w:pStyle w:val="Compact"/>
-              <w:jc w:val="left"/>
-            </w:pPr>
-            <w:r>
-              <w:t xml:space="preserve">Reklamacje</w:t>
-            </w:r>
-          </w:p>
-        </w:tc>
-        <w:tc>
-          <w:tcPr/>
-          <w:p>
-            <w:pPr>
-              <w:pStyle w:val="Compact"/>
-              <w:jc w:val="left"/>
-            </w:pPr>
-            <w:r>
-              <w:t xml:space="preserve">jeden do wielu</w:t>
-            </w:r>
-          </w:p>
-        </w:tc>
-        <w:tc>
-          <w:tcPr/>
-          <w:p>
-            <w:pPr>
-              <w:pStyle w:val="Compact"/>
-              <w:jc w:val="left"/>
-            </w:pPr>
-            <w:r>
-              <w:t xml:space="preserve">Na jeden rachunek może przypadać wiele reklamacji.</w:t>
-            </w:r>
-          </w:p>
-        </w:tc>
-      </w:tr>
-      <w:tr>
-        <w:tc>
-          <w:tcPr/>
-          <w:p>
-            <w:pPr>
-              <w:pStyle w:val="Compact"/>
-              <w:jc w:val="left"/>
-            </w:pPr>
-            <w:r>
-              <w:t xml:space="preserve">Dostawcy</w:t>
-            </w:r>
-          </w:p>
-        </w:tc>
-        <w:tc>
-          <w:tcPr/>
-          <w:p>
-            <w:pPr>
-              <w:pStyle w:val="Compact"/>
-              <w:jc w:val="left"/>
-            </w:pPr>
-            <w:r>
-              <w:t xml:space="preserve">Dostawy</w:t>
-            </w:r>
-          </w:p>
-        </w:tc>
-        <w:tc>
-          <w:tcPr/>
-          <w:p>
-            <w:pPr>
-              <w:pStyle w:val="Compact"/>
-              <w:jc w:val="left"/>
-            </w:pPr>
-            <w:r>
-              <w:t xml:space="preserve">jeden do wielu</w:t>
-            </w:r>
-          </w:p>
-        </w:tc>
-        <w:tc>
-          <w:tcPr/>
-          <w:p>
-            <w:pPr>
-              <w:pStyle w:val="Compact"/>
-              <w:jc w:val="left"/>
-            </w:pPr>
-            <w:r>
-              <w:t xml:space="preserve">Dostawca może dostarczyć wiele partii kwiatów.</w:t>
-            </w:r>
-          </w:p>
-        </w:tc>
-      </w:tr>
-      <w:tr>
-        <w:tc>
-          <w:tcPr/>
-          <w:p>
-            <w:pPr>
-              <w:pStyle w:val="Compact"/>
-              <w:jc w:val="left"/>
-            </w:pPr>
-            <w:r>
-              <w:t xml:space="preserve">Dostawy</w:t>
-            </w:r>
-          </w:p>
-        </w:tc>
-        <w:tc>
-          <w:tcPr/>
-          <w:p>
-            <w:pPr>
-              <w:pStyle w:val="Compact"/>
-              <w:jc w:val="left"/>
-            </w:pPr>
-            <w:r>
-              <w:t xml:space="preserve">Magazyny i Gatunki</w:t>
-            </w:r>
-          </w:p>
-        </w:tc>
-        <w:tc>
-          <w:tcPr/>
-          <w:p>
-            <w:pPr>
-              <w:pStyle w:val="Compact"/>
-              <w:jc w:val="left"/>
-            </w:pPr>
-            <w:r>
-              <w:t xml:space="preserve">jeden do jeden</w:t>
-            </w:r>
-          </w:p>
-        </w:tc>
-        <w:tc>
-          <w:tcPr/>
-          <w:p>
-            <w:pPr>
-              <w:pStyle w:val="Compact"/>
-              <w:jc w:val="left"/>
-            </w:pPr>
-            <w:r>
-              <w:t xml:space="preserve">Każda dostawa jest powiązana z jednym gatunkiem kwiatów w magazynie.</w:t>
-            </w:r>
-          </w:p>
-        </w:tc>
-      </w:tr>
-      <w:tr>
-        <w:tc>
-          <w:tcPr/>
-          <w:p>
-            <w:pPr>
-              <w:pStyle w:val="Compact"/>
-              <w:jc w:val="left"/>
-            </w:pPr>
-            <w:r>
-              <w:t xml:space="preserve">Zamowienia</w:t>
-            </w:r>
-          </w:p>
-        </w:tc>
-        <w:tc>
-          <w:tcPr/>
-          <w:p>
-            <w:pPr>
-              <w:pStyle w:val="Compact"/>
-              <w:jc w:val="left"/>
-            </w:pPr>
-            <w:r>
-              <w:t xml:space="preserve">ZamowieniaPozycje</w:t>
-            </w:r>
-          </w:p>
-        </w:tc>
-        <w:tc>
-          <w:tcPr/>
-          <w:p>
-            <w:pPr>
-              <w:pStyle w:val="Compact"/>
-              <w:jc w:val="left"/>
-            </w:pPr>
-            <w:r>
-              <w:t xml:space="preserve">jeden do wielu</w:t>
-            </w:r>
-          </w:p>
-        </w:tc>
-        <w:tc>
-          <w:tcPr/>
-          <w:p>
-            <w:pPr>
-              <w:pStyle w:val="Compact"/>
-              <w:jc w:val="left"/>
-            </w:pPr>
-            <w:r>
-              <w:t xml:space="preserve">Na jedno zamówienie może przypadać wiele pozycji.</w:t>
-            </w:r>
-          </w:p>
-        </w:tc>
-      </w:tr>
-      <w:tr>
-        <w:tc>
-          <w:tcPr/>
-          <w:p>
-            <w:pPr>
-              <w:pStyle w:val="Compact"/>
-              <w:jc w:val="left"/>
-            </w:pPr>
-            <w:r>
-              <w:t xml:space="preserve">Zamowienia</w:t>
-            </w:r>
-          </w:p>
-        </w:tc>
-        <w:tc>
-          <w:tcPr/>
-          <w:p>
-            <w:pPr>
-              <w:pStyle w:val="Compact"/>
-              <w:jc w:val="left"/>
-            </w:pPr>
-            <w:r>
-              <w:t xml:space="preserve">DostawyKlientow</w:t>
-            </w:r>
-          </w:p>
-        </w:tc>
-        <w:tc>
-          <w:tcPr/>
-          <w:p>
-            <w:pPr>
-              <w:pStyle w:val="Compact"/>
-              <w:jc w:val="left"/>
-            </w:pPr>
-            <w:r>
-              <w:t xml:space="preserve">jeden do jeden</w:t>
-            </w:r>
-          </w:p>
-        </w:tc>
-        <w:tc>
-          <w:tcPr/>
-          <w:p>
-            <w:pPr>
-              <w:pStyle w:val="Compact"/>
-              <w:jc w:val="left"/>
-            </w:pPr>
-            <w:r>
-              <w:t xml:space="preserve">Każde zamówienie ma jedną dostawę do klienta.</w:t>
-            </w:r>
-          </w:p>
-        </w:tc>
-      </w:tr>
-      <w:tr>
-        <w:tc>
-          <w:tcPr/>
-          <w:p>
-            <w:pPr>
-              <w:pStyle w:val="Compact"/>
-              <w:jc w:val="left"/>
-            </w:pPr>
-            <w:r>
-              <w:t xml:space="preserve">Zamowienia</w:t>
-            </w:r>
-          </w:p>
-        </w:tc>
-        <w:tc>
-          <w:tcPr/>
-          <w:p>
-            <w:pPr>
-              <w:pStyle w:val="Compact"/>
-              <w:jc w:val="left"/>
-            </w:pPr>
-            <w:r>
-              <w:t xml:space="preserve">Reklamacje</w:t>
-            </w:r>
-          </w:p>
-        </w:tc>
-        <w:tc>
-          <w:tcPr/>
-          <w:p>
-            <w:pPr>
-              <w:pStyle w:val="Compact"/>
-              <w:jc w:val="left"/>
-            </w:pPr>
-            <w:r>
-              <w:t xml:space="preserve">jeden do wielu</w:t>
-            </w:r>
-          </w:p>
-        </w:tc>
-        <w:tc>
-          <w:tcPr/>
-          <w:p>
-            <w:pPr>
-              <w:pStyle w:val="Compact"/>
-              <w:jc w:val="left"/>
-            </w:pPr>
-            <w:r>
-              <w:t xml:space="preserve">Na jedno zamówienie może przypadać wiele reklamacji.</w:t>
-            </w:r>
-          </w:p>
-        </w:tc>
-      </w:tr>
-      <w:tr>
-        <w:tc>
-          <w:tcPr/>
-          <w:p>
-            <w:pPr>
-              <w:pStyle w:val="Compact"/>
-              <w:jc w:val="left"/>
-            </w:pPr>
-            <w:r>
-              <w:t xml:space="preserve">ZamowieniaPozycje</w:t>
-            </w:r>
-          </w:p>
-        </w:tc>
-        <w:tc>
-          <w:tcPr/>
-          <w:p>
-            <w:pPr>
-              <w:pStyle w:val="Compact"/>
-              <w:jc w:val="left"/>
-            </w:pPr>
-            <w:r>
-              <w:t xml:space="preserve">Magazyny i Gatunki</w:t>
-            </w:r>
-          </w:p>
-        </w:tc>
-        <w:tc>
-          <w:tcPr/>
-          <w:p>
-            <w:pPr>
-              <w:pStyle w:val="Compact"/>
-              <w:jc w:val="left"/>
-            </w:pPr>
-            <w:r>
-              <w:t xml:space="preserve">jeden do jeden</w:t>
-            </w:r>
-          </w:p>
-        </w:tc>
-        <w:tc>
-          <w:tcPr/>
-          <w:p>
-            <w:pPr>
-              <w:pStyle w:val="Compact"/>
-              <w:jc w:val="left"/>
-            </w:pPr>
-            <w:r>
-              <w:t xml:space="preserve">Każda pozycja zamówienia jest powiązana z jednym gatunkiem kwiatów w magazynie.</w:t>
-            </w:r>
-          </w:p>
-        </w:tc>
-      </w:tr>
-      <w:tr>
-        <w:tc>
-          <w:tcPr/>
-          <w:p>
-            <w:pPr>
-              <w:pStyle w:val="Compact"/>
-              <w:jc w:val="left"/>
-            </w:pPr>
-            <w:r>
-              <w:t xml:space="preserve">OfertySpecjalne</w:t>
-            </w:r>
-          </w:p>
-        </w:tc>
-        <w:tc>
-          <w:tcPr/>
-          <w:p>
-            <w:pPr>
-              <w:pStyle w:val="Compact"/>
-              <w:jc w:val="left"/>
-            </w:pPr>
-            <w:r>
-              <w:t xml:space="preserve">PozycjaParagonu</w:t>
-            </w:r>
-          </w:p>
-        </w:tc>
-        <w:tc>
-          <w:tcPr/>
-          <w:p>
-            <w:pPr>
-              <w:pStyle w:val="Compact"/>
-              <w:jc w:val="left"/>
-            </w:pPr>
-            <w:r>
-              <w:t xml:space="preserve">jeden do wielu</w:t>
-            </w:r>
-          </w:p>
-        </w:tc>
-        <w:tc>
-          <w:tcPr/>
-          <w:p>
-            <w:pPr>
-              <w:pStyle w:val="Compact"/>
-              <w:jc w:val="left"/>
-            </w:pPr>
-            <w:r>
-              <w:t xml:space="preserve">Jedna oferta specjalna może wystąpić na wielu pozycjach paragonu.</w:t>
+              <w:t xml:space="preserve">Każde zamówienie może być podstawą do jednej reklamacji.</w:t>
             </w:r>
           </w:p>
         </w:tc>
       </w:tr>
     </w:tbl>
     <w:bookmarkEnd w:id="20"/>
-    <w:bookmarkStart w:id="61" w:name="opis-elementów-modelu"/>
+    <w:bookmarkStart w:id="65" w:name="opis-elementów-modelu"/>
     <w:p>
       <w:pPr>
         <w:pStyle w:val="Heading2"/>
@@ -5136,13 +5086,13 @@
         <w:tblLook w:firstRow="1" w:lastRow="0" w:firstColumn="0" w:lastColumn="0" w:noHBand="0" w:noVBand="0" w:val="0020"/>
       </w:tblPr>
       <w:tblGrid>
-        <w:gridCol w:w="727"/>
-        <w:gridCol w:w="1293"/>
-        <w:gridCol w:w="1131"/>
-        <w:gridCol w:w="808"/>
-        <w:gridCol w:w="969"/>
-        <w:gridCol w:w="1373"/>
-        <w:gridCol w:w="1616"/>
+        <w:gridCol w:w="774"/>
+        <w:gridCol w:w="1377"/>
+        <w:gridCol w:w="1205"/>
+        <w:gridCol w:w="860"/>
+        <w:gridCol w:w="1033"/>
+        <w:gridCol w:w="1463"/>
+        <w:gridCol w:w="1205"/>
       </w:tblGrid>
       <w:tr>
         <w:trPr>
@@ -5356,92 +5306,6 @@
               <w:jc w:val="left"/>
             </w:pPr>
             <w:r>
-              <w:t xml:space="preserve">id_adresu</w:t>
-            </w:r>
-          </w:p>
-        </w:tc>
-        <w:tc>
-          <w:tcPr/>
-          <w:p>
-            <w:pPr>
-              <w:pStyle w:val="Compact"/>
-              <w:jc w:val="left"/>
-            </w:pPr>
-            <w:r>
-              <w:t xml:space="preserve">Nie</w:t>
-            </w:r>
-          </w:p>
-        </w:tc>
-        <w:tc>
-          <w:tcPr/>
-          <w:p>
-            <w:pPr>
-              <w:pStyle w:val="Compact"/>
-              <w:jc w:val="left"/>
-            </w:pPr>
-            <w:r>
-              <w:t xml:space="preserve">Tak (Adresy)</w:t>
-            </w:r>
-          </w:p>
-        </w:tc>
-        <w:tc>
-          <w:tcPr/>
-          <w:p>
-            <w:pPr>
-              <w:pStyle w:val="Compact"/>
-              <w:jc w:val="left"/>
-            </w:pPr>
-            <w:r>
-              <w:t xml:space="preserve">Nie</w:t>
-            </w:r>
-          </w:p>
-        </w:tc>
-        <w:tc>
-          <w:tcPr/>
-          <w:p>
-            <w:pPr>
-              <w:pStyle w:val="Compact"/>
-              <w:jc w:val="left"/>
-            </w:pPr>
-            <w:r>
-              <w:t xml:space="preserve">Nie</w:t>
-            </w:r>
-          </w:p>
-        </w:tc>
-        <w:tc>
-          <w:tcPr/>
-          <w:p>
-            <w:pPr>
-              <w:pStyle w:val="Compact"/>
-              <w:jc w:val="left"/>
-            </w:pPr>
-            <w:r>
-              <w:t xml:space="preserve">NUMBER</w:t>
-            </w:r>
-          </w:p>
-        </w:tc>
-        <w:tc>
-          <w:tcPr/>
-          <w:p>
-            <w:pPr>
-              <w:pStyle w:val="Compact"/>
-              <w:jc w:val="left"/>
-            </w:pPr>
-            <w:r>
-              <w:t xml:space="preserve">Klucz obcy do adresu</w:t>
-            </w:r>
-          </w:p>
-        </w:tc>
-      </w:tr>
-      <w:tr>
-        <w:tc>
-          <w:tcPr/>
-          <w:p>
-            <w:pPr>
-              <w:pStyle w:val="Compact"/>
-              <w:jc w:val="left"/>
-            </w:pPr>
-            <w:r>
               <w:t xml:space="preserve">nazwisko</w:t>
             </w:r>
           </w:p>
@@ -5952,13 +5816,13 @@
     </w:tbl>
     <w:bookmarkEnd w:id="35"/>
     <w:bookmarkEnd w:id="36"/>
-    <w:bookmarkStart w:id="38" w:name="pracownicy"/>
+    <w:bookmarkStart w:id="38" w:name="dane_personalneadresy"/>
     <w:p>
       <w:pPr>
         <w:pStyle w:val="Heading3"/>
       </w:pPr>
       <w:r>
-        <w:t xml:space="preserve">9. Pracownicy</w:t>
+        <w:t xml:space="preserve">9. Dane_personalneAdresy</w:t>
       </w:r>
     </w:p>
     <w:bookmarkStart w:id="37" w:name="opis-9"/>
@@ -5968,6 +5832,339 @@
       </w:pPr>
       <w:r>
         <w:t xml:space="preserve">Opis 9</w:t>
+      </w:r>
+    </w:p>
+    <w:p>
+      <w:pPr>
+        <w:pStyle w:val="FirstParagraph"/>
+      </w:pPr>
+      <w:r>
+        <w:t xml:space="preserve">Zawiera informacje o adresach połączonych z danymi personalnymi.</w:t>
+      </w:r>
+    </w:p>
+    <w:tbl>
+      <w:tblPr>
+        <w:tblStyle w:val="Table"/>
+        <w:tblW w:type="pct" w:w="5000"/>
+        <w:tblLook w:firstRow="1" w:lastRow="0" w:firstColumn="0" w:lastColumn="0" w:noHBand="0" w:noVBand="0" w:val="0020"/>
+      </w:tblPr>
+      <w:tblGrid>
+        <w:gridCol w:w="727"/>
+        <w:gridCol w:w="1293"/>
+        <w:gridCol w:w="1697"/>
+        <w:gridCol w:w="808"/>
+        <w:gridCol w:w="969"/>
+        <w:gridCol w:w="1373"/>
+        <w:gridCol w:w="1050"/>
+      </w:tblGrid>
+      <w:tr>
+        <w:trPr>
+          <w:tblHeader w:val="true"/>
+        </w:trPr>
+        <w:tc>
+          <w:tcPr/>
+          <w:p>
+            <w:pPr>
+              <w:pStyle w:val="Compact"/>
+              <w:jc w:val="left"/>
+            </w:pPr>
+            <w:r>
+              <w:rPr>
+                <w:bCs/>
+                <w:b/>
+              </w:rPr>
+              <w:t xml:space="preserve">Nazwa</w:t>
+            </w:r>
+          </w:p>
+        </w:tc>
+        <w:tc>
+          <w:tcPr/>
+          <w:p>
+            <w:pPr>
+              <w:pStyle w:val="Compact"/>
+              <w:jc w:val="left"/>
+            </w:pPr>
+            <w:r>
+              <w:rPr>
+                <w:bCs/>
+                <w:b/>
+              </w:rPr>
+              <w:t xml:space="preserve">Klucz główny</w:t>
+            </w:r>
+          </w:p>
+        </w:tc>
+        <w:tc>
+          <w:tcPr/>
+          <w:p>
+            <w:pPr>
+              <w:pStyle w:val="Compact"/>
+              <w:jc w:val="left"/>
+            </w:pPr>
+            <w:r>
+              <w:rPr>
+                <w:bCs/>
+                <w:b/>
+              </w:rPr>
+              <w:t xml:space="preserve">Klucz obcy</w:t>
+            </w:r>
+          </w:p>
+        </w:tc>
+        <w:tc>
+          <w:tcPr/>
+          <w:p>
+            <w:pPr>
+              <w:pStyle w:val="Compact"/>
+              <w:jc w:val="left"/>
+            </w:pPr>
+            <w:r>
+              <w:rPr>
+                <w:bCs/>
+                <w:b/>
+              </w:rPr>
+              <w:t xml:space="preserve">Unique</w:t>
+            </w:r>
+          </w:p>
+        </w:tc>
+        <w:tc>
+          <w:tcPr/>
+          <w:p>
+            <w:pPr>
+              <w:pStyle w:val="Compact"/>
+              <w:jc w:val="left"/>
+            </w:pPr>
+            <w:r>
+              <w:rPr>
+                <w:bCs/>
+                <w:b/>
+              </w:rPr>
+              <w:t xml:space="preserve">NULLable</w:t>
+            </w:r>
+          </w:p>
+        </w:tc>
+        <w:tc>
+          <w:tcPr/>
+          <w:p>
+            <w:pPr>
+              <w:pStyle w:val="Compact"/>
+              <w:jc w:val="left"/>
+            </w:pPr>
+            <w:r>
+              <w:rPr>
+                <w:bCs/>
+                <w:b/>
+              </w:rPr>
+              <w:t xml:space="preserve">Typ/Dziedzina</w:t>
+            </w:r>
+          </w:p>
+        </w:tc>
+        <w:tc>
+          <w:tcPr/>
+          <w:p>
+            <w:pPr>
+              <w:pStyle w:val="Compact"/>
+              <w:jc w:val="left"/>
+            </w:pPr>
+            <w:r>
+              <w:rPr>
+                <w:bCs/>
+                <w:b/>
+              </w:rPr>
+              <w:t xml:space="preserve">Opis</w:t>
+            </w:r>
+          </w:p>
+        </w:tc>
+      </w:tr>
+      <w:tr>
+        <w:tc>
+          <w:tcPr/>
+          <w:p>
+            <w:pPr>
+              <w:pStyle w:val="Compact"/>
+              <w:jc w:val="left"/>
+            </w:pPr>
+            <w:r>
+              <w:t xml:space="preserve">id_danych</w:t>
+            </w:r>
+          </w:p>
+        </w:tc>
+        <w:tc>
+          <w:tcPr/>
+          <w:p>
+            <w:pPr>
+              <w:pStyle w:val="Compact"/>
+              <w:jc w:val="left"/>
+            </w:pPr>
+            <w:r>
+              <w:t xml:space="preserve">Tak</w:t>
+            </w:r>
+          </w:p>
+        </w:tc>
+        <w:tc>
+          <w:tcPr/>
+          <w:p>
+            <w:pPr>
+              <w:pStyle w:val="Compact"/>
+              <w:jc w:val="left"/>
+            </w:pPr>
+            <w:r>
+              <w:t xml:space="preserve">Tak (Dane_personalne)</w:t>
+            </w:r>
+          </w:p>
+        </w:tc>
+        <w:tc>
+          <w:tcPr/>
+          <w:p>
+            <w:pPr>
+              <w:pStyle w:val="Compact"/>
+              <w:jc w:val="left"/>
+            </w:pPr>
+            <w:r>
+              <w:t xml:space="preserve">Tak</w:t>
+            </w:r>
+          </w:p>
+        </w:tc>
+        <w:tc>
+          <w:tcPr/>
+          <w:p>
+            <w:pPr>
+              <w:pStyle w:val="Compact"/>
+              <w:jc w:val="left"/>
+            </w:pPr>
+            <w:r>
+              <w:t xml:space="preserve">Nie</w:t>
+            </w:r>
+          </w:p>
+        </w:tc>
+        <w:tc>
+          <w:tcPr/>
+          <w:p>
+            <w:pPr>
+              <w:pStyle w:val="Compact"/>
+              <w:jc w:val="left"/>
+            </w:pPr>
+            <w:r>
+              <w:t xml:space="preserve">NUMBER</w:t>
+            </w:r>
+          </w:p>
+        </w:tc>
+        <w:tc>
+          <w:tcPr/>
+          <w:p>
+            <w:pPr>
+              <w:pStyle w:val="Compact"/>
+              <w:jc w:val="left"/>
+            </w:pPr>
+            <w:r>
+              <w:t xml:space="preserve">Identyfikator</w:t>
+            </w:r>
+          </w:p>
+        </w:tc>
+      </w:tr>
+      <w:tr>
+        <w:tc>
+          <w:tcPr/>
+          <w:p>
+            <w:pPr>
+              <w:pStyle w:val="Compact"/>
+              <w:jc w:val="left"/>
+            </w:pPr>
+            <w:r>
+              <w:t xml:space="preserve">id_adresu</w:t>
+            </w:r>
+          </w:p>
+        </w:tc>
+        <w:tc>
+          <w:tcPr/>
+          <w:p>
+            <w:pPr>
+              <w:pStyle w:val="Compact"/>
+              <w:jc w:val="left"/>
+            </w:pPr>
+            <w:r>
+              <w:t xml:space="preserve">Tak</w:t>
+            </w:r>
+          </w:p>
+        </w:tc>
+        <w:tc>
+          <w:tcPr/>
+          <w:p>
+            <w:pPr>
+              <w:pStyle w:val="Compact"/>
+              <w:jc w:val="left"/>
+            </w:pPr>
+            <w:r>
+              <w:t xml:space="preserve">Tak (Adresy)</w:t>
+            </w:r>
+          </w:p>
+        </w:tc>
+        <w:tc>
+          <w:tcPr/>
+          <w:p>
+            <w:pPr>
+              <w:pStyle w:val="Compact"/>
+              <w:jc w:val="left"/>
+            </w:pPr>
+            <w:r>
+              <w:t xml:space="preserve">Tak</w:t>
+            </w:r>
+          </w:p>
+        </w:tc>
+        <w:tc>
+          <w:tcPr/>
+          <w:p>
+            <w:pPr>
+              <w:pStyle w:val="Compact"/>
+              <w:jc w:val="left"/>
+            </w:pPr>
+            <w:r>
+              <w:t xml:space="preserve">Nie</w:t>
+            </w:r>
+          </w:p>
+        </w:tc>
+        <w:tc>
+          <w:tcPr/>
+          <w:p>
+            <w:pPr>
+              <w:pStyle w:val="Compact"/>
+              <w:jc w:val="left"/>
+            </w:pPr>
+            <w:r>
+              <w:t xml:space="preserve">NUMBER</w:t>
+            </w:r>
+          </w:p>
+        </w:tc>
+        <w:tc>
+          <w:tcPr/>
+          <w:p>
+            <w:pPr>
+              <w:pStyle w:val="Compact"/>
+              <w:jc w:val="left"/>
+            </w:pPr>
+            <w:r>
+              <w:t xml:space="preserve">Identyfikator</w:t>
+            </w:r>
+          </w:p>
+        </w:tc>
+      </w:tr>
+    </w:tbl>
+    <w:bookmarkEnd w:id="37"/>
+    <w:bookmarkEnd w:id="38"/>
+    <w:bookmarkStart w:id="40" w:name="pracownicy"/>
+    <w:p>
+      <w:pPr>
+        <w:pStyle w:val="Heading3"/>
+      </w:pPr>
+      <w:r>
+        <w:t xml:space="preserve">10. Pracownicy</w:t>
+      </w:r>
+    </w:p>
+    <w:bookmarkStart w:id="39" w:name="opis-10"/>
+    <w:p>
+      <w:pPr>
+        <w:pStyle w:val="Heading4"/>
+      </w:pPr>
+      <w:r>
+        <w:t xml:space="preserve">Opis 10</w:t>
       </w:r>
     </w:p>
     <w:p>
@@ -6369,24 +6566,24 @@
         </w:tc>
       </w:tr>
     </w:tbl>
-    <w:bookmarkEnd w:id="37"/>
-    <w:bookmarkEnd w:id="38"/>
-    <w:bookmarkStart w:id="40" w:name="zatrudnienia"/>
+    <w:bookmarkEnd w:id="39"/>
+    <w:bookmarkEnd w:id="40"/>
+    <w:bookmarkStart w:id="42" w:name="zatrudnienia"/>
     <w:p>
       <w:pPr>
         <w:pStyle w:val="Heading3"/>
       </w:pPr>
       <w:r>
-        <w:t xml:space="preserve">10. Zatrudnienia</w:t>
+        <w:t xml:space="preserve">11. Zatrudnienia</w:t>
       </w:r>
     </w:p>
-    <w:bookmarkStart w:id="39" w:name="opis-10"/>
+    <w:bookmarkStart w:id="41" w:name="opis-11"/>
     <w:p>
       <w:pPr>
         <w:pStyle w:val="Heading4"/>
       </w:pPr>
       <w:r>
-        <w:t xml:space="preserve">Opis 10</w:t>
+        <w:t xml:space="preserve">Opis 11</w:t>
       </w:r>
     </w:p>
     <w:p>
@@ -6960,24 +7157,24 @@
         </w:tc>
       </w:tr>
     </w:tbl>
-    <w:bookmarkEnd w:id="39"/>
-    <w:bookmarkEnd w:id="40"/>
-    <w:bookmarkStart w:id="42" w:name="klienci"/>
+    <w:bookmarkEnd w:id="41"/>
+    <w:bookmarkEnd w:id="42"/>
+    <w:bookmarkStart w:id="44" w:name="klienci"/>
     <w:p>
       <w:pPr>
         <w:pStyle w:val="Heading3"/>
       </w:pPr>
       <w:r>
-        <w:t xml:space="preserve">11. Klienci</w:t>
+        <w:t xml:space="preserve">12. Klienci</w:t>
       </w:r>
     </w:p>
-    <w:bookmarkStart w:id="41" w:name="opis-11"/>
+    <w:bookmarkStart w:id="43" w:name="opis-12"/>
     <w:p>
       <w:pPr>
         <w:pStyle w:val="Heading4"/>
       </w:pPr>
       <w:r>
-        <w:t xml:space="preserve">Opis 11</w:t>
+        <w:t xml:space="preserve">Opis 12</w:t>
       </w:r>
     </w:p>
     <w:p>
@@ -7293,24 +7490,24 @@
         </w:tc>
       </w:tr>
     </w:tbl>
-    <w:bookmarkEnd w:id="41"/>
-    <w:bookmarkEnd w:id="42"/>
-    <w:bookmarkStart w:id="44" w:name="rachunki"/>
+    <w:bookmarkEnd w:id="43"/>
+    <w:bookmarkEnd w:id="44"/>
+    <w:bookmarkStart w:id="46" w:name="rachunki"/>
     <w:p>
       <w:pPr>
         <w:pStyle w:val="Heading3"/>
       </w:pPr>
       <w:r>
-        <w:t xml:space="preserve">12. Rachunki</w:t>
+        <w:t xml:space="preserve">13. Rachunki</w:t>
       </w:r>
     </w:p>
-    <w:bookmarkStart w:id="43" w:name="opis-12"/>
+    <w:bookmarkStart w:id="45" w:name="opis-13"/>
     <w:p>
       <w:pPr>
         <w:pStyle w:val="Heading4"/>
       </w:pPr>
       <w:r>
-        <w:t xml:space="preserve">Opis 12</w:t>
+        <w:t xml:space="preserve">Opis 13</w:t>
       </w:r>
     </w:p>
     <w:p>
@@ -8056,24 +8253,24 @@
         </w:tc>
       </w:tr>
     </w:tbl>
-    <w:bookmarkEnd w:id="43"/>
-    <w:bookmarkEnd w:id="44"/>
-    <w:bookmarkStart w:id="46" w:name="pozycja-paragonu"/>
+    <w:bookmarkEnd w:id="45"/>
+    <w:bookmarkEnd w:id="46"/>
+    <w:bookmarkStart w:id="48" w:name="pozycja-paragonu_gatunek"/>
     <w:p>
       <w:pPr>
         <w:pStyle w:val="Heading3"/>
       </w:pPr>
       <w:r>
-        <w:t xml:space="preserve">13. Pozycja paragonu</w:t>
+        <w:t xml:space="preserve">14. Pozycja paragonu_gatunek</w:t>
       </w:r>
     </w:p>
-    <w:bookmarkStart w:id="45" w:name="opis-13"/>
+    <w:bookmarkStart w:id="47" w:name="opis-14"/>
     <w:p>
       <w:pPr>
         <w:pStyle w:val="Heading4"/>
       </w:pPr>
       <w:r>
-        <w:t xml:space="preserve">Opis 13</w:t>
+        <w:t xml:space="preserve">Opis 14</w:t>
       </w:r>
     </w:p>
     <w:p>
@@ -8081,7 +8278,7 @@
         <w:pStyle w:val="FirstParagraph"/>
       </w:pPr>
       <w:r>
-        <w:t xml:space="preserve">Zawiera szczegóły dotyczące każdej pozycji na paragonie.</w:t>
+        <w:t xml:space="preserve">Zawiera szczegóły dotyczące każdej pozycji gatunku na paragonie.</w:t>
       </w:r>
     </w:p>
     <w:tbl>
@@ -8483,92 +8680,6 @@
               <w:jc w:val="left"/>
             </w:pPr>
             <w:r>
-              <w:t xml:space="preserve">id_uslugi</w:t>
-            </w:r>
-          </w:p>
-        </w:tc>
-        <w:tc>
-          <w:tcPr/>
-          <w:p>
-            <w:pPr>
-              <w:pStyle w:val="Compact"/>
-              <w:jc w:val="left"/>
-            </w:pPr>
-            <w:r>
-              <w:t xml:space="preserve">Nie</w:t>
-            </w:r>
-          </w:p>
-        </w:tc>
-        <w:tc>
-          <w:tcPr/>
-          <w:p>
-            <w:pPr>
-              <w:pStyle w:val="Compact"/>
-              <w:jc w:val="left"/>
-            </w:pPr>
-            <w:r>
-              <w:t xml:space="preserve">Tak (Uslugi)</w:t>
-            </w:r>
-          </w:p>
-        </w:tc>
-        <w:tc>
-          <w:tcPr/>
-          <w:p>
-            <w:pPr>
-              <w:pStyle w:val="Compact"/>
-              <w:jc w:val="left"/>
-            </w:pPr>
-            <w:r>
-              <w:t xml:space="preserve">Nie</w:t>
-            </w:r>
-          </w:p>
-        </w:tc>
-        <w:tc>
-          <w:tcPr/>
-          <w:p>
-            <w:pPr>
-              <w:pStyle w:val="Compact"/>
-              <w:jc w:val="left"/>
-            </w:pPr>
-            <w:r>
-              <w:t xml:space="preserve">Tak</w:t>
-            </w:r>
-          </w:p>
-        </w:tc>
-        <w:tc>
-          <w:tcPr/>
-          <w:p>
-            <w:pPr>
-              <w:pStyle w:val="Compact"/>
-              <w:jc w:val="left"/>
-            </w:pPr>
-            <w:r>
-              <w:t xml:space="preserve">NUMBER</w:t>
-            </w:r>
-          </w:p>
-        </w:tc>
-        <w:tc>
-          <w:tcPr/>
-          <w:p>
-            <w:pPr>
-              <w:pStyle w:val="Compact"/>
-              <w:jc w:val="left"/>
-            </w:pPr>
-            <w:r>
-              <w:t xml:space="preserve">Klucz obcy do usługi</w:t>
-            </w:r>
-          </w:p>
-        </w:tc>
-      </w:tr>
-      <w:tr>
-        <w:tc>
-          <w:tcPr/>
-          <w:p>
-            <w:pPr>
-              <w:pStyle w:val="Compact"/>
-              <w:jc w:val="left"/>
-            </w:pPr>
-            <w:r>
               <w:t xml:space="preserve">ilosc</w:t>
             </w:r>
           </w:p>
@@ -8647,24 +8758,529 @@
         </w:tc>
       </w:tr>
     </w:tbl>
-    <w:bookmarkEnd w:id="45"/>
-    <w:bookmarkEnd w:id="46"/>
-    <w:bookmarkStart w:id="48" w:name="dostawcy"/>
+    <w:bookmarkEnd w:id="47"/>
+    <w:bookmarkEnd w:id="48"/>
+    <w:bookmarkStart w:id="50" w:name="pozycja-paragonu_usługa"/>
     <w:p>
       <w:pPr>
         <w:pStyle w:val="Heading3"/>
       </w:pPr>
       <w:r>
-        <w:t xml:space="preserve">14. Dostawcy</w:t>
+        <w:t xml:space="preserve">15. Pozycja paragonu_usługa</w:t>
       </w:r>
     </w:p>
-    <w:bookmarkStart w:id="47" w:name="opis-14"/>
+    <w:bookmarkStart w:id="49" w:name="opis-15"/>
     <w:p>
       <w:pPr>
         <w:pStyle w:val="Heading4"/>
       </w:pPr>
       <w:r>
-        <w:t xml:space="preserve">Opis 14</w:t>
+        <w:t xml:space="preserve">Opis 15</w:t>
+      </w:r>
+    </w:p>
+    <w:p>
+      <w:pPr>
+        <w:pStyle w:val="FirstParagraph"/>
+      </w:pPr>
+      <w:r>
+        <w:t xml:space="preserve">Zawiera szczegóły dotyczące każdej pozycji usług na paragonie.</w:t>
+      </w:r>
+    </w:p>
+    <w:tbl>
+      <w:tblPr>
+        <w:tblStyle w:val="Table"/>
+        <w:tblW w:type="pct" w:w="5000"/>
+        <w:tblLook w:firstRow="1" w:lastRow="0" w:firstColumn="0" w:lastColumn="0" w:noHBand="0" w:noVBand="0" w:val="0020"/>
+      </w:tblPr>
+      <w:tblGrid>
+        <w:gridCol w:w="1368"/>
+        <w:gridCol w:w="1152"/>
+        <w:gridCol w:w="1007"/>
+        <w:gridCol w:w="720"/>
+        <w:gridCol w:w="864"/>
+        <w:gridCol w:w="1224"/>
+        <w:gridCol w:w="1584"/>
+      </w:tblGrid>
+      <w:tr>
+        <w:trPr>
+          <w:tblHeader w:val="true"/>
+        </w:trPr>
+        <w:tc>
+          <w:tcPr/>
+          <w:p>
+            <w:pPr>
+              <w:pStyle w:val="Compact"/>
+              <w:jc w:val="left"/>
+            </w:pPr>
+            <w:r>
+              <w:rPr>
+                <w:bCs/>
+                <w:b/>
+              </w:rPr>
+              <w:t xml:space="preserve">Nazwa</w:t>
+            </w:r>
+          </w:p>
+        </w:tc>
+        <w:tc>
+          <w:tcPr/>
+          <w:p>
+            <w:pPr>
+              <w:pStyle w:val="Compact"/>
+              <w:jc w:val="left"/>
+            </w:pPr>
+            <w:r>
+              <w:rPr>
+                <w:bCs/>
+                <w:b/>
+              </w:rPr>
+              <w:t xml:space="preserve">Klucz główny</w:t>
+            </w:r>
+          </w:p>
+        </w:tc>
+        <w:tc>
+          <w:tcPr/>
+          <w:p>
+            <w:pPr>
+              <w:pStyle w:val="Compact"/>
+              <w:jc w:val="left"/>
+            </w:pPr>
+            <w:r>
+              <w:rPr>
+                <w:bCs/>
+                <w:b/>
+              </w:rPr>
+              <w:t xml:space="preserve">Klucz obcy</w:t>
+            </w:r>
+          </w:p>
+        </w:tc>
+        <w:tc>
+          <w:tcPr/>
+          <w:p>
+            <w:pPr>
+              <w:pStyle w:val="Compact"/>
+              <w:jc w:val="left"/>
+            </w:pPr>
+            <w:r>
+              <w:rPr>
+                <w:bCs/>
+                <w:b/>
+              </w:rPr>
+              <w:t xml:space="preserve">Unique</w:t>
+            </w:r>
+          </w:p>
+        </w:tc>
+        <w:tc>
+          <w:tcPr/>
+          <w:p>
+            <w:pPr>
+              <w:pStyle w:val="Compact"/>
+              <w:jc w:val="left"/>
+            </w:pPr>
+            <w:r>
+              <w:rPr>
+                <w:bCs/>
+                <w:b/>
+              </w:rPr>
+              <w:t xml:space="preserve">NULLable</w:t>
+            </w:r>
+          </w:p>
+        </w:tc>
+        <w:tc>
+          <w:tcPr/>
+          <w:p>
+            <w:pPr>
+              <w:pStyle w:val="Compact"/>
+              <w:jc w:val="left"/>
+            </w:pPr>
+            <w:r>
+              <w:rPr>
+                <w:bCs/>
+                <w:b/>
+              </w:rPr>
+              <w:t xml:space="preserve">Typ/Dziedzina</w:t>
+            </w:r>
+          </w:p>
+        </w:tc>
+        <w:tc>
+          <w:tcPr/>
+          <w:p>
+            <w:pPr>
+              <w:pStyle w:val="Compact"/>
+              <w:jc w:val="left"/>
+            </w:pPr>
+            <w:r>
+              <w:rPr>
+                <w:bCs/>
+                <w:b/>
+              </w:rPr>
+              <w:t xml:space="preserve">Opis</w:t>
+            </w:r>
+          </w:p>
+        </w:tc>
+      </w:tr>
+      <w:tr>
+        <w:tc>
+          <w:tcPr/>
+          <w:p>
+            <w:pPr>
+              <w:pStyle w:val="Compact"/>
+              <w:jc w:val="left"/>
+            </w:pPr>
+            <w:r>
+              <w:t xml:space="preserve">id_pozycji_paragonu</w:t>
+            </w:r>
+          </w:p>
+        </w:tc>
+        <w:tc>
+          <w:tcPr/>
+          <w:p>
+            <w:pPr>
+              <w:pStyle w:val="Compact"/>
+              <w:jc w:val="left"/>
+            </w:pPr>
+            <w:r>
+              <w:t xml:space="preserve">Tak</w:t>
+            </w:r>
+          </w:p>
+        </w:tc>
+        <w:tc>
+          <w:tcPr/>
+          <w:p>
+            <w:pPr>
+              <w:pStyle w:val="Compact"/>
+              <w:jc w:val="left"/>
+            </w:pPr>
+            <w:r>
+              <w:t xml:space="preserve">Nie</w:t>
+            </w:r>
+          </w:p>
+        </w:tc>
+        <w:tc>
+          <w:tcPr/>
+          <w:p>
+            <w:pPr>
+              <w:pStyle w:val="Compact"/>
+              <w:jc w:val="left"/>
+            </w:pPr>
+            <w:r>
+              <w:t xml:space="preserve">Tak</w:t>
+            </w:r>
+          </w:p>
+        </w:tc>
+        <w:tc>
+          <w:tcPr/>
+          <w:p>
+            <w:pPr>
+              <w:pStyle w:val="Compact"/>
+              <w:jc w:val="left"/>
+            </w:pPr>
+            <w:r>
+              <w:t xml:space="preserve">Nie</w:t>
+            </w:r>
+          </w:p>
+        </w:tc>
+        <w:tc>
+          <w:tcPr/>
+          <w:p>
+            <w:pPr>
+              <w:pStyle w:val="Compact"/>
+              <w:jc w:val="left"/>
+            </w:pPr>
+            <w:r>
+              <w:t xml:space="preserve">NUMBER</w:t>
+            </w:r>
+          </w:p>
+        </w:tc>
+        <w:tc>
+          <w:tcPr/>
+          <w:p>
+            <w:pPr>
+              <w:pStyle w:val="Compact"/>
+              <w:jc w:val="left"/>
+            </w:pPr>
+            <w:r>
+              <w:t xml:space="preserve">Identyfikator</w:t>
+            </w:r>
+          </w:p>
+        </w:tc>
+      </w:tr>
+      <w:tr>
+        <w:tc>
+          <w:tcPr/>
+          <w:p>
+            <w:pPr>
+              <w:pStyle w:val="Compact"/>
+              <w:jc w:val="left"/>
+            </w:pPr>
+            <w:r>
+              <w:t xml:space="preserve">id_rachunku</w:t>
+            </w:r>
+          </w:p>
+        </w:tc>
+        <w:tc>
+          <w:tcPr/>
+          <w:p>
+            <w:pPr>
+              <w:pStyle w:val="Compact"/>
+              <w:jc w:val="left"/>
+            </w:pPr>
+            <w:r>
+              <w:t xml:space="preserve">Nie</w:t>
+            </w:r>
+          </w:p>
+        </w:tc>
+        <w:tc>
+          <w:tcPr/>
+          <w:p>
+            <w:pPr>
+              <w:pStyle w:val="Compact"/>
+              <w:jc w:val="left"/>
+            </w:pPr>
+            <w:r>
+              <w:t xml:space="preserve">Tak (Rachunki)</w:t>
+            </w:r>
+          </w:p>
+        </w:tc>
+        <w:tc>
+          <w:tcPr/>
+          <w:p>
+            <w:pPr>
+              <w:pStyle w:val="Compact"/>
+              <w:jc w:val="left"/>
+            </w:pPr>
+            <w:r>
+              <w:t xml:space="preserve">Nie</w:t>
+            </w:r>
+          </w:p>
+        </w:tc>
+        <w:tc>
+          <w:tcPr/>
+          <w:p>
+            <w:pPr>
+              <w:pStyle w:val="Compact"/>
+              <w:jc w:val="left"/>
+            </w:pPr>
+            <w:r>
+              <w:t xml:space="preserve">Nie</w:t>
+            </w:r>
+          </w:p>
+        </w:tc>
+        <w:tc>
+          <w:tcPr/>
+          <w:p>
+            <w:pPr>
+              <w:pStyle w:val="Compact"/>
+              <w:jc w:val="left"/>
+            </w:pPr>
+            <w:r>
+              <w:t xml:space="preserve">NUMBER</w:t>
+            </w:r>
+          </w:p>
+        </w:tc>
+        <w:tc>
+          <w:tcPr/>
+          <w:p>
+            <w:pPr>
+              <w:pStyle w:val="Compact"/>
+              <w:jc w:val="left"/>
+            </w:pPr>
+            <w:r>
+              <w:t xml:space="preserve">Klucz obcy do rachunku</w:t>
+            </w:r>
+          </w:p>
+        </w:tc>
+      </w:tr>
+      <w:tr>
+        <w:tc>
+          <w:tcPr/>
+          <w:p>
+            <w:pPr>
+              <w:pStyle w:val="Compact"/>
+              <w:jc w:val="left"/>
+            </w:pPr>
+            <w:r>
+              <w:t xml:space="preserve">id_uslugi</w:t>
+            </w:r>
+          </w:p>
+        </w:tc>
+        <w:tc>
+          <w:tcPr/>
+          <w:p>
+            <w:pPr>
+              <w:pStyle w:val="Compact"/>
+              <w:jc w:val="left"/>
+            </w:pPr>
+            <w:r>
+              <w:t xml:space="preserve">Nie</w:t>
+            </w:r>
+          </w:p>
+        </w:tc>
+        <w:tc>
+          <w:tcPr/>
+          <w:p>
+            <w:pPr>
+              <w:pStyle w:val="Compact"/>
+              <w:jc w:val="left"/>
+            </w:pPr>
+            <w:r>
+              <w:t xml:space="preserve">Tak (Uslugi)</w:t>
+            </w:r>
+          </w:p>
+        </w:tc>
+        <w:tc>
+          <w:tcPr/>
+          <w:p>
+            <w:pPr>
+              <w:pStyle w:val="Compact"/>
+              <w:jc w:val="left"/>
+            </w:pPr>
+            <w:r>
+              <w:t xml:space="preserve">Nie</w:t>
+            </w:r>
+          </w:p>
+        </w:tc>
+        <w:tc>
+          <w:tcPr/>
+          <w:p>
+            <w:pPr>
+              <w:pStyle w:val="Compact"/>
+              <w:jc w:val="left"/>
+            </w:pPr>
+            <w:r>
+              <w:t xml:space="preserve">Tak</w:t>
+            </w:r>
+          </w:p>
+        </w:tc>
+        <w:tc>
+          <w:tcPr/>
+          <w:p>
+            <w:pPr>
+              <w:pStyle w:val="Compact"/>
+              <w:jc w:val="left"/>
+            </w:pPr>
+            <w:r>
+              <w:t xml:space="preserve">NUMBER</w:t>
+            </w:r>
+          </w:p>
+        </w:tc>
+        <w:tc>
+          <w:tcPr/>
+          <w:p>
+            <w:pPr>
+              <w:pStyle w:val="Compact"/>
+              <w:jc w:val="left"/>
+            </w:pPr>
+            <w:r>
+              <w:t xml:space="preserve">Klucz obcy do usługi</w:t>
+            </w:r>
+          </w:p>
+        </w:tc>
+      </w:tr>
+      <w:tr>
+        <w:tc>
+          <w:tcPr/>
+          <w:p>
+            <w:pPr>
+              <w:pStyle w:val="Compact"/>
+              <w:jc w:val="left"/>
+            </w:pPr>
+            <w:r>
+              <w:t xml:space="preserve">ilosc</w:t>
+            </w:r>
+          </w:p>
+        </w:tc>
+        <w:tc>
+          <w:tcPr/>
+          <w:p>
+            <w:pPr>
+              <w:pStyle w:val="Compact"/>
+              <w:jc w:val="left"/>
+            </w:pPr>
+            <w:r>
+              <w:t xml:space="preserve">Nie</w:t>
+            </w:r>
+          </w:p>
+        </w:tc>
+        <w:tc>
+          <w:tcPr/>
+          <w:p>
+            <w:pPr>
+              <w:pStyle w:val="Compact"/>
+              <w:jc w:val="left"/>
+            </w:pPr>
+            <w:r>
+              <w:t xml:space="preserve">Nie</w:t>
+            </w:r>
+          </w:p>
+        </w:tc>
+        <w:tc>
+          <w:tcPr/>
+          <w:p>
+            <w:pPr>
+              <w:pStyle w:val="Compact"/>
+              <w:jc w:val="left"/>
+            </w:pPr>
+            <w:r>
+              <w:t xml:space="preserve">Nie</w:t>
+            </w:r>
+          </w:p>
+        </w:tc>
+        <w:tc>
+          <w:tcPr/>
+          <w:p>
+            <w:pPr>
+              <w:pStyle w:val="Compact"/>
+              <w:jc w:val="left"/>
+            </w:pPr>
+            <w:r>
+              <w:t xml:space="preserve">Nie</w:t>
+            </w:r>
+          </w:p>
+        </w:tc>
+        <w:tc>
+          <w:tcPr/>
+          <w:p>
+            <w:pPr>
+              <w:pStyle w:val="Compact"/>
+              <w:jc w:val="left"/>
+            </w:pPr>
+            <w:r>
+              <w:t xml:space="preserve">SMALLINT</w:t>
+            </w:r>
+          </w:p>
+        </w:tc>
+        <w:tc>
+          <w:tcPr/>
+          <w:p>
+            <w:pPr>
+              <w:pStyle w:val="Compact"/>
+              <w:jc w:val="left"/>
+            </w:pPr>
+            <w:r>
+              <w:t xml:space="preserve">Ilość</w:t>
+            </w:r>
+          </w:p>
+        </w:tc>
+      </w:tr>
+    </w:tbl>
+    <w:bookmarkEnd w:id="49"/>
+    <w:bookmarkEnd w:id="50"/>
+    <w:bookmarkStart w:id="52" w:name="dostawcy"/>
+    <w:p>
+      <w:pPr>
+        <w:pStyle w:val="Heading3"/>
+      </w:pPr>
+      <w:r>
+        <w:t xml:space="preserve">16. Dostawcy</w:t>
+      </w:r>
+    </w:p>
+    <w:bookmarkStart w:id="51" w:name="opis-16"/>
+    <w:p>
+      <w:pPr>
+        <w:pStyle w:val="Heading4"/>
+      </w:pPr>
+      <w:r>
+        <w:t xml:space="preserve">Opis 16</w:t>
       </w:r>
     </w:p>
     <w:p>
@@ -9238,24 +9854,24 @@
         </w:tc>
       </w:tr>
     </w:tbl>
-    <w:bookmarkEnd w:id="47"/>
-    <w:bookmarkEnd w:id="48"/>
-    <w:bookmarkStart w:id="50" w:name="dostawy"/>
+    <w:bookmarkEnd w:id="51"/>
+    <w:bookmarkEnd w:id="52"/>
+    <w:bookmarkStart w:id="54" w:name="dostawy"/>
     <w:p>
       <w:pPr>
         <w:pStyle w:val="Heading3"/>
       </w:pPr>
       <w:r>
-        <w:t xml:space="preserve">15. Dostawy</w:t>
+        <w:t xml:space="preserve">17. Dostawy</w:t>
       </w:r>
     </w:p>
-    <w:bookmarkStart w:id="49" w:name="opis-15"/>
+    <w:bookmarkStart w:id="53" w:name="opis-17"/>
     <w:p>
       <w:pPr>
         <w:pStyle w:val="Heading4"/>
       </w:pPr>
       <w:r>
-        <w:t xml:space="preserve">Opis 15</w:t>
+        <w:t xml:space="preserve">Opis 17</w:t>
       </w:r>
     </w:p>
     <w:p>
@@ -9915,24 +10531,24 @@
         </w:tc>
       </w:tr>
     </w:tbl>
-    <w:bookmarkEnd w:id="49"/>
-    <w:bookmarkEnd w:id="50"/>
-    <w:bookmarkStart w:id="52" w:name="zamówienia"/>
+    <w:bookmarkEnd w:id="53"/>
+    <w:bookmarkEnd w:id="54"/>
+    <w:bookmarkStart w:id="56" w:name="zamówienia"/>
     <w:p>
       <w:pPr>
         <w:pStyle w:val="Heading3"/>
       </w:pPr>
       <w:r>
-        <w:t xml:space="preserve">16. Zamówienia</w:t>
+        <w:t xml:space="preserve">18. Zamówienia</w:t>
       </w:r>
     </w:p>
-    <w:bookmarkStart w:id="51" w:name="opis-16"/>
+    <w:bookmarkStart w:id="55" w:name="opis-18"/>
     <w:p>
       <w:pPr>
         <w:pStyle w:val="Heading4"/>
       </w:pPr>
       <w:r>
-        <w:t xml:space="preserve">Opis 16</w:t>
+        <w:t xml:space="preserve">Opis 18</w:t>
       </w:r>
     </w:p>
     <w:p>
@@ -10420,24 +11036,24 @@
         </w:tc>
       </w:tr>
     </w:tbl>
-    <w:bookmarkEnd w:id="51"/>
-    <w:bookmarkEnd w:id="52"/>
-    <w:bookmarkStart w:id="54" w:name="zamówienia-pozycje"/>
+    <w:bookmarkEnd w:id="55"/>
+    <w:bookmarkEnd w:id="56"/>
+    <w:bookmarkStart w:id="58" w:name="zamówienia-pozycje"/>
     <w:p>
       <w:pPr>
         <w:pStyle w:val="Heading3"/>
       </w:pPr>
       <w:r>
-        <w:t xml:space="preserve">17. Zamówienia Pozycje</w:t>
+        <w:t xml:space="preserve">19. Zamówienia Pozycje</w:t>
       </w:r>
     </w:p>
-    <w:bookmarkStart w:id="53" w:name="opis-17"/>
+    <w:bookmarkStart w:id="57" w:name="opis-19"/>
     <w:p>
       <w:pPr>
         <w:pStyle w:val="Heading4"/>
       </w:pPr>
       <w:r>
-        <w:t xml:space="preserve">Opis 17</w:t>
+        <w:t xml:space="preserve">Opis 19</w:t>
       </w:r>
     </w:p>
     <w:p>
@@ -11011,24 +11627,24 @@
         </w:tc>
       </w:tr>
     </w:tbl>
-    <w:bookmarkEnd w:id="53"/>
-    <w:bookmarkEnd w:id="54"/>
-    <w:bookmarkStart w:id="56" w:name="dostawy-klientów"/>
+    <w:bookmarkEnd w:id="57"/>
+    <w:bookmarkEnd w:id="58"/>
+    <w:bookmarkStart w:id="60" w:name="dostawy-klientów"/>
     <w:p>
       <w:pPr>
         <w:pStyle w:val="Heading3"/>
       </w:pPr>
       <w:r>
-        <w:t xml:space="preserve">18. Dostawy Klientów</w:t>
+        <w:t xml:space="preserve">20. Dostawy Klientów</w:t>
       </w:r>
     </w:p>
-    <w:bookmarkStart w:id="55" w:name="opis-18"/>
+    <w:bookmarkStart w:id="59" w:name="opis-20"/>
     <w:p>
       <w:pPr>
         <w:pStyle w:val="Heading4"/>
       </w:pPr>
       <w:r>
-        <w:t xml:space="preserve">Opis 18</w:t>
+        <w:t xml:space="preserve">Opis 20</w:t>
       </w:r>
     </w:p>
     <w:p>
@@ -11688,24 +12304,24 @@
         </w:tc>
       </w:tr>
     </w:tbl>
-    <w:bookmarkEnd w:id="55"/>
-    <w:bookmarkEnd w:id="56"/>
-    <w:bookmarkStart w:id="58" w:name="oferty-specjalne"/>
+    <w:bookmarkEnd w:id="59"/>
+    <w:bookmarkEnd w:id="60"/>
+    <w:bookmarkStart w:id="62" w:name="oferty-specjalne"/>
     <w:p>
       <w:pPr>
         <w:pStyle w:val="Heading3"/>
       </w:pPr>
       <w:r>
-        <w:t xml:space="preserve">19. Oferty Specjalne</w:t>
+        <w:t xml:space="preserve">21. Oferty Specjalne</w:t>
       </w:r>
     </w:p>
-    <w:bookmarkStart w:id="57" w:name="opis-19"/>
+    <w:bookmarkStart w:id="61" w:name="opis-21"/>
     <w:p>
       <w:pPr>
         <w:pStyle w:val="Heading4"/>
       </w:pPr>
       <w:r>
-        <w:t xml:space="preserve">Opis 19</w:t>
+        <w:t xml:space="preserve">Opis 21</w:t>
       </w:r>
     </w:p>
     <w:p>
@@ -12365,24 +12981,24 @@
         </w:tc>
       </w:tr>
     </w:tbl>
-    <w:bookmarkEnd w:id="57"/>
-    <w:bookmarkEnd w:id="58"/>
-    <w:bookmarkStart w:id="60" w:name="reklamacje"/>
+    <w:bookmarkEnd w:id="61"/>
+    <w:bookmarkEnd w:id="62"/>
+    <w:bookmarkStart w:id="64" w:name="reklamacje"/>
     <w:p>
       <w:pPr>
         <w:pStyle w:val="Heading3"/>
       </w:pPr>
       <w:r>
-        <w:t xml:space="preserve">20. Reklamacje</w:t>
+        <w:t xml:space="preserve">22. Reklamacje</w:t>
       </w:r>
     </w:p>
-    <w:bookmarkStart w:id="59" w:name="opis-20"/>
+    <w:bookmarkStart w:id="63" w:name="opis-22"/>
     <w:p>
       <w:pPr>
         <w:pStyle w:val="Heading4"/>
       </w:pPr>
       <w:r>
-        <w:t xml:space="preserve">Opis 20</w:t>
+        <w:t xml:space="preserve">Opis 22</w:t>
       </w:r>
     </w:p>
     <w:p>
@@ -13128,10 +13744,10 @@
         </w:tc>
       </w:tr>
     </w:tbl>
-    <w:bookmarkEnd w:id="59"/>
-    <w:bookmarkEnd w:id="60"/>
-    <w:bookmarkEnd w:id="61"/>
-    <w:bookmarkEnd w:id="62"/>
+    <w:bookmarkEnd w:id="63"/>
+    <w:bookmarkEnd w:id="64"/>
+    <w:bookmarkEnd w:id="65"/>
+    <w:bookmarkEnd w:id="66"/>
     <w:sectPr/>
   </w:body>
 </w:document>

</xml_diff>